<commit_message>
Update 9/21/2023 8:58PM EST
Updates as of 8:58PM EST on 9/21/2023.
</commit_message>
<xml_diff>
--- a/@CRIMINAL PREVENTION SECURITY SYSTEMS/20230921 - Global United Defense, Inc. - Criminal Prevention Security Systems - v1.0.1.12.docx
+++ b/@CRIMINAL PREVENTION SECURITY SYSTEMS/20230921 - Global United Defense, Inc. - Criminal Prevention Security Systems - v1.0.1.12.docx
@@ -190,7 +190,7 @@
           <w:sz w:val="28"/>
           <w:szCs w:val="28"/>
         </w:rPr>
-        <w:t>9/21/2023 6:03:12 PM</w:t>
+        <w:t>9/21/2023 8:58:25 PM</w:t>
       </w:r>
     </w:p>
     <w:p>
@@ -10876,6 +10876,62 @@
     </w:p>
     <w:p>
       <w:pPr>
+        <w:ind w:left="360"/>
+        <w:jc w:val="both"/>
+        <w:rPr>
+          <w:b/>
+          <w:bCs/>
+        </w:rPr>
+      </w:pPr>
+      <w:r>
+        <w:tab/>
+      </w:r>
+      <w:r>
+        <w:rPr>
+          <w:u w:val="single"/>
+        </w:rPr>
+        <w:t>PREVENTION SECURITY SYSTEM</w:t>
+      </w:r>
+      <w:r>
+        <w:t>:</w:t>
+      </w:r>
+      <w:r>
+        <w:t xml:space="preserve"> </w:t>
+      </w:r>
+      <w:r>
+        <w:rPr>
+          <w:b/>
+          <w:bCs/>
+          <w:color w:val="FF0000"/>
+        </w:rPr>
+        <w:t xml:space="preserve">ANY </w:t>
+      </w:r>
+      <w:r>
+        <w:rPr>
+          <w:b/>
+          <w:bCs/>
+          <w:color w:val="FF0000"/>
+        </w:rPr>
+        <w:t>MIS</w:t>
+      </w:r>
+      <w:r>
+        <w:rPr>
+          <w:b/>
+          <w:bCs/>
+          <w:color w:val="FF0000"/>
+        </w:rPr>
+        <w:t>LABELING</w:t>
+      </w:r>
+      <w:r>
+        <w:rPr>
+          <w:b/>
+          <w:bCs/>
+        </w:rPr>
+        <w:t>;</w:t>
+      </w:r>
+    </w:p>
+    <w:p>
+      <w:pPr>
         <w:ind w:left="720"/>
         <w:jc w:val="both"/>
         <w:rPr>
@@ -11137,6 +11193,7 @@
         </w:rPr>
       </w:pPr>
       <w:r>
+        <w:lastRenderedPageBreak/>
         <w:tab/>
       </w:r>
       <w:r>
@@ -11185,6 +11242,1094 @@
         </w:rPr>
       </w:pPr>
       <w:r>
+        <w:tab/>
+      </w:r>
+      <w:r>
+        <w:rPr>
+          <w:u w:val="single"/>
+        </w:rPr>
+        <w:t>PREVENTION SECURITY SYSTEM</w:t>
+      </w:r>
+      <w:r>
+        <w:t>:</w:t>
+      </w:r>
+      <w:r>
+        <w:t xml:space="preserve"> </w:t>
+      </w:r>
+      <w:r>
+        <w:rPr>
+          <w:b/>
+          <w:bCs/>
+          <w:color w:val="FF0000"/>
+        </w:rPr>
+        <w:t xml:space="preserve">ANY </w:t>
+      </w:r>
+      <w:r>
+        <w:rPr>
+          <w:b/>
+          <w:bCs/>
+          <w:color w:val="FF0000"/>
+        </w:rPr>
+        <w:t>N</w:t>
+      </w:r>
+      <w:r>
+        <w:rPr>
+          <w:b/>
+          <w:bCs/>
+          <w:color w:val="FF0000"/>
+        </w:rPr>
+        <w:t>UCLEAR CASE COERCION</w:t>
+      </w:r>
+      <w:r>
+        <w:rPr>
+          <w:b/>
+          <w:bCs/>
+        </w:rPr>
+        <w:t>;</w:t>
+      </w:r>
+    </w:p>
+    <w:p>
+      <w:pPr>
+        <w:ind w:left="360"/>
+        <w:jc w:val="both"/>
+        <w:rPr>
+          <w:b/>
+          <w:bCs/>
+        </w:rPr>
+      </w:pPr>
+      <w:r>
+        <w:tab/>
+      </w:r>
+      <w:r>
+        <w:rPr>
+          <w:u w:val="single"/>
+        </w:rPr>
+        <w:t>PREVENTION SECURITY SYSTEM</w:t>
+      </w:r>
+      <w:r>
+        <w:t>:</w:t>
+      </w:r>
+      <w:r>
+        <w:t xml:space="preserve"> </w:t>
+      </w:r>
+      <w:r>
+        <w:rPr>
+          <w:b/>
+          <w:bCs/>
+          <w:color w:val="FF0000"/>
+        </w:rPr>
+        <w:t xml:space="preserve">ANY </w:t>
+      </w:r>
+      <w:r>
+        <w:rPr>
+          <w:b/>
+          <w:bCs/>
+          <w:color w:val="FF0000"/>
+        </w:rPr>
+        <w:t>NUCLEAR CASE EDUCATION</w:t>
+      </w:r>
+      <w:r>
+        <w:rPr>
+          <w:b/>
+          <w:bCs/>
+        </w:rPr>
+        <w:t>;</w:t>
+      </w:r>
+    </w:p>
+    <w:p>
+      <w:pPr>
+        <w:ind w:left="360"/>
+        <w:jc w:val="both"/>
+        <w:rPr>
+          <w:b/>
+          <w:bCs/>
+        </w:rPr>
+      </w:pPr>
+      <w:r>
+        <w:tab/>
+      </w:r>
+      <w:r>
+        <w:rPr>
+          <w:u w:val="single"/>
+        </w:rPr>
+        <w:t>PREVENTION SECURITY SYSTEM</w:t>
+      </w:r>
+      <w:r>
+        <w:t>:</w:t>
+      </w:r>
+      <w:r>
+        <w:t xml:space="preserve"> </w:t>
+      </w:r>
+      <w:r>
+        <w:rPr>
+          <w:b/>
+          <w:bCs/>
+          <w:color w:val="FF0000"/>
+        </w:rPr>
+        <w:t xml:space="preserve">ANY </w:t>
+      </w:r>
+      <w:r>
+        <w:rPr>
+          <w:b/>
+          <w:bCs/>
+          <w:color w:val="FF0000"/>
+        </w:rPr>
+        <w:t xml:space="preserve">OFFER OF </w:t>
+      </w:r>
+      <w:r>
+        <w:rPr>
+          <w:b/>
+          <w:bCs/>
+          <w:color w:val="FF0000"/>
+        </w:rPr>
+        <w:t>J</w:t>
+      </w:r>
+      <w:r>
+        <w:rPr>
+          <w:b/>
+          <w:bCs/>
+          <w:color w:val="FF0000"/>
+        </w:rPr>
+        <w:t>OB TO LESSER QUALIFIED JOB CANDIDATE</w:t>
+      </w:r>
+      <w:r>
+        <w:rPr>
+          <w:b/>
+          <w:bCs/>
+        </w:rPr>
+        <w:t>;</w:t>
+      </w:r>
+    </w:p>
+    <w:p>
+      <w:pPr>
+        <w:ind w:left="360"/>
+        <w:jc w:val="both"/>
+        <w:rPr>
+          <w:b/>
+          <w:bCs/>
+        </w:rPr>
+      </w:pPr>
+      <w:r>
+        <w:tab/>
+      </w:r>
+      <w:r>
+        <w:rPr>
+          <w:u w:val="single"/>
+        </w:rPr>
+        <w:t>PREVENTION SECURITY SYSTEM</w:t>
+      </w:r>
+      <w:r>
+        <w:t>:</w:t>
+      </w:r>
+      <w:r>
+        <w:t xml:space="preserve"> </w:t>
+      </w:r>
+      <w:r>
+        <w:rPr>
+          <w:b/>
+          <w:bCs/>
+          <w:color w:val="FF0000"/>
+        </w:rPr>
+        <w:t xml:space="preserve">ANY </w:t>
+      </w:r>
+      <w:r>
+        <w:rPr>
+          <w:b/>
+          <w:bCs/>
+          <w:color w:val="FF0000"/>
+        </w:rPr>
+        <w:t>OBSTRUCTION OF JUSTICE</w:t>
+      </w:r>
+      <w:r>
+        <w:rPr>
+          <w:b/>
+          <w:bCs/>
+        </w:rPr>
+        <w:t>;</w:t>
+      </w:r>
+    </w:p>
+    <w:p>
+      <w:pPr>
+        <w:ind w:left="360"/>
+        <w:jc w:val="both"/>
+        <w:rPr>
+          <w:b/>
+          <w:bCs/>
+        </w:rPr>
+      </w:pPr>
+      <w:r>
+        <w:tab/>
+      </w:r>
+      <w:r>
+        <w:rPr>
+          <w:u w:val="single"/>
+        </w:rPr>
+        <w:t>PREVENTION SECURITY SYSTEM</w:t>
+      </w:r>
+      <w:r>
+        <w:t>:</w:t>
+      </w:r>
+      <w:r>
+        <w:t xml:space="preserve"> </w:t>
+      </w:r>
+      <w:r>
+        <w:rPr>
+          <w:b/>
+          <w:bCs/>
+          <w:color w:val="FF0000"/>
+        </w:rPr>
+        <w:t xml:space="preserve">ANY </w:t>
+      </w:r>
+      <w:r>
+        <w:rPr>
+          <w:b/>
+          <w:bCs/>
+          <w:color w:val="FF0000"/>
+        </w:rPr>
+        <w:t>ORCHESTRATION OF CRIMINAL CHARGES</w:t>
+      </w:r>
+      <w:r>
+        <w:rPr>
+          <w:b/>
+          <w:bCs/>
+        </w:rPr>
+        <w:t>;</w:t>
+      </w:r>
+    </w:p>
+    <w:p>
+      <w:pPr>
+        <w:ind w:left="360"/>
+        <w:jc w:val="both"/>
+        <w:rPr>
+          <w:b/>
+          <w:bCs/>
+        </w:rPr>
+      </w:pPr>
+      <w:r>
+        <w:tab/>
+      </w:r>
+      <w:r>
+        <w:rPr>
+          <w:u w:val="single"/>
+        </w:rPr>
+        <w:t>PREVENTION SECURITY SYSTEM</w:t>
+      </w:r>
+      <w:r>
+        <w:t>:</w:t>
+      </w:r>
+      <w:r>
+        <w:t xml:space="preserve"> </w:t>
+      </w:r>
+      <w:r>
+        <w:rPr>
+          <w:b/>
+          <w:bCs/>
+          <w:color w:val="FF0000"/>
+        </w:rPr>
+        <w:t xml:space="preserve">ANY </w:t>
+      </w:r>
+      <w:r>
+        <w:rPr>
+          <w:b/>
+          <w:bCs/>
+          <w:color w:val="FF0000"/>
+        </w:rPr>
+        <w:t xml:space="preserve">ORGANIZATIONAL </w:t>
+      </w:r>
+      <w:r>
+        <w:rPr>
+          <w:b/>
+          <w:bCs/>
+          <w:color w:val="FF0000"/>
+        </w:rPr>
+        <w:t>FRAMING</w:t>
+      </w:r>
+      <w:r>
+        <w:rPr>
+          <w:b/>
+          <w:bCs/>
+        </w:rPr>
+        <w:t>;</w:t>
+      </w:r>
+    </w:p>
+    <w:p>
+      <w:pPr>
+        <w:ind w:left="360"/>
+        <w:jc w:val="both"/>
+        <w:rPr>
+          <w:b/>
+          <w:bCs/>
+        </w:rPr>
+      </w:pPr>
+      <w:r>
+        <w:tab/>
+      </w:r>
+      <w:r>
+        <w:rPr>
+          <w:u w:val="single"/>
+        </w:rPr>
+        <w:t>PREVENTION SECURITY SYSTEM</w:t>
+      </w:r>
+      <w:r>
+        <w:t>:</w:t>
+      </w:r>
+      <w:r>
+        <w:t xml:space="preserve"> </w:t>
+      </w:r>
+      <w:r>
+        <w:rPr>
+          <w:b/>
+          <w:bCs/>
+          <w:color w:val="FF0000"/>
+        </w:rPr>
+        <w:t xml:space="preserve">ANY </w:t>
+      </w:r>
+      <w:r>
+        <w:rPr>
+          <w:b/>
+          <w:bCs/>
+          <w:color w:val="FF0000"/>
+        </w:rPr>
+        <w:t>ORGANIZATIONAL MURDER</w:t>
+      </w:r>
+      <w:r>
+        <w:rPr>
+          <w:b/>
+          <w:bCs/>
+        </w:rPr>
+        <w:t>;</w:t>
+      </w:r>
+    </w:p>
+    <w:p>
+      <w:pPr>
+        <w:ind w:left="360"/>
+        <w:jc w:val="both"/>
+        <w:rPr>
+          <w:b/>
+          <w:bCs/>
+        </w:rPr>
+      </w:pPr>
+      <w:r>
+        <w:tab/>
+      </w:r>
+      <w:r>
+        <w:rPr>
+          <w:u w:val="single"/>
+        </w:rPr>
+        <w:t>PREVENTION SECURITY SYSTEM</w:t>
+      </w:r>
+      <w:r>
+        <w:t>:</w:t>
+      </w:r>
+      <w:r>
+        <w:t xml:space="preserve"> </w:t>
+      </w:r>
+      <w:r>
+        <w:rPr>
+          <w:b/>
+          <w:bCs/>
+          <w:color w:val="FF0000"/>
+        </w:rPr>
+        <w:t xml:space="preserve">ANY </w:t>
+      </w:r>
+      <w:r>
+        <w:rPr>
+          <w:b/>
+          <w:bCs/>
+          <w:color w:val="FF0000"/>
+        </w:rPr>
+        <w:t>PERSECUTION</w:t>
+      </w:r>
+      <w:r>
+        <w:rPr>
+          <w:b/>
+          <w:bCs/>
+        </w:rPr>
+        <w:t>;</w:t>
+      </w:r>
+    </w:p>
+    <w:p>
+      <w:pPr>
+        <w:ind w:left="360"/>
+        <w:jc w:val="both"/>
+        <w:rPr>
+          <w:b/>
+          <w:bCs/>
+        </w:rPr>
+      </w:pPr>
+      <w:r>
+        <w:tab/>
+      </w:r>
+      <w:r>
+        <w:rPr>
+          <w:u w:val="single"/>
+        </w:rPr>
+        <w:t>PREVENTION SECURITY SYSTEM</w:t>
+      </w:r>
+      <w:r>
+        <w:t>:</w:t>
+      </w:r>
+      <w:r>
+        <w:t xml:space="preserve"> </w:t>
+      </w:r>
+      <w:r>
+        <w:rPr>
+          <w:b/>
+          <w:bCs/>
+          <w:color w:val="FF0000"/>
+        </w:rPr>
+        <w:t xml:space="preserve">ANY </w:t>
+      </w:r>
+      <w:r>
+        <w:rPr>
+          <w:b/>
+          <w:bCs/>
+          <w:color w:val="FF0000"/>
+        </w:rPr>
+        <w:t>P</w:t>
+      </w:r>
+      <w:r>
+        <w:rPr>
+          <w:b/>
+          <w:bCs/>
+          <w:color w:val="FF0000"/>
+        </w:rPr>
+        <w:t>HREAKING</w:t>
+      </w:r>
+      <w:r>
+        <w:rPr>
+          <w:b/>
+          <w:bCs/>
+        </w:rPr>
+        <w:t>;</w:t>
+      </w:r>
+    </w:p>
+    <w:p>
+      <w:pPr>
+        <w:ind w:left="360"/>
+        <w:jc w:val="both"/>
+        <w:rPr>
+          <w:b/>
+          <w:bCs/>
+        </w:rPr>
+      </w:pPr>
+      <w:r>
+        <w:tab/>
+      </w:r>
+      <w:r>
+        <w:rPr>
+          <w:u w:val="single"/>
+        </w:rPr>
+        <w:t>PREVENTION SECURITY SYSTEM</w:t>
+      </w:r>
+      <w:r>
+        <w:t>:</w:t>
+      </w:r>
+      <w:r>
+        <w:t xml:space="preserve"> </w:t>
+      </w:r>
+      <w:r>
+        <w:rPr>
+          <w:b/>
+          <w:bCs/>
+          <w:color w:val="FF0000"/>
+        </w:rPr>
+        <w:t xml:space="preserve">ANY </w:t>
+      </w:r>
+      <w:r>
+        <w:rPr>
+          <w:b/>
+          <w:bCs/>
+          <w:color w:val="FF0000"/>
+        </w:rPr>
+        <w:t>POLITICAL C</w:t>
+      </w:r>
+      <w:r>
+        <w:rPr>
+          <w:b/>
+          <w:bCs/>
+          <w:color w:val="FF0000"/>
+        </w:rPr>
+        <w:t>RIMINAL ATTACK</w:t>
+      </w:r>
+      <w:r>
+        <w:rPr>
+          <w:b/>
+          <w:bCs/>
+        </w:rPr>
+        <w:t>;</w:t>
+      </w:r>
+    </w:p>
+    <w:p>
+      <w:pPr>
+        <w:ind w:left="360"/>
+        <w:jc w:val="both"/>
+        <w:rPr>
+          <w:b/>
+          <w:bCs/>
+        </w:rPr>
+      </w:pPr>
+      <w:r>
+        <w:tab/>
+      </w:r>
+      <w:r>
+        <w:rPr>
+          <w:u w:val="single"/>
+        </w:rPr>
+        <w:t>PREVENTION SECURITY SYSTEM</w:t>
+      </w:r>
+      <w:r>
+        <w:t>:</w:t>
+      </w:r>
+      <w:r>
+        <w:t xml:space="preserve"> </w:t>
+      </w:r>
+      <w:r>
+        <w:rPr>
+          <w:b/>
+          <w:bCs/>
+          <w:color w:val="FF0000"/>
+        </w:rPr>
+        <w:t xml:space="preserve">ANY </w:t>
+      </w:r>
+      <w:r>
+        <w:rPr>
+          <w:b/>
+          <w:bCs/>
+          <w:color w:val="FF0000"/>
+        </w:rPr>
+        <w:t>POLITICAL COVERT OPERATION</w:t>
+      </w:r>
+      <w:r>
+        <w:rPr>
+          <w:b/>
+          <w:bCs/>
+        </w:rPr>
+        <w:t>;</w:t>
+      </w:r>
+    </w:p>
+    <w:p>
+      <w:pPr>
+        <w:ind w:left="360"/>
+        <w:jc w:val="both"/>
+        <w:rPr>
+          <w:b/>
+          <w:bCs/>
+        </w:rPr>
+      </w:pPr>
+      <w:r>
+        <w:tab/>
+      </w:r>
+      <w:r>
+        <w:rPr>
+          <w:u w:val="single"/>
+        </w:rPr>
+        <w:t>PREVENTION SECURITY SYSTEM</w:t>
+      </w:r>
+      <w:r>
+        <w:t>:</w:t>
+      </w:r>
+      <w:r>
+        <w:t xml:space="preserve"> </w:t>
+      </w:r>
+      <w:r>
+        <w:rPr>
+          <w:b/>
+          <w:bCs/>
+          <w:color w:val="FF0000"/>
+        </w:rPr>
+        <w:t xml:space="preserve">ANY </w:t>
+      </w:r>
+      <w:r>
+        <w:rPr>
+          <w:b/>
+          <w:bCs/>
+          <w:color w:val="FF0000"/>
+        </w:rPr>
+        <w:t xml:space="preserve">POLITICAL </w:t>
+      </w:r>
+      <w:r>
+        <w:rPr>
+          <w:b/>
+          <w:bCs/>
+          <w:color w:val="FF0000"/>
+        </w:rPr>
+        <w:t>FRAMING</w:t>
+      </w:r>
+      <w:r>
+        <w:rPr>
+          <w:b/>
+          <w:bCs/>
+        </w:rPr>
+        <w:t>;</w:t>
+      </w:r>
+    </w:p>
+    <w:p>
+      <w:pPr>
+        <w:ind w:left="360"/>
+        <w:jc w:val="both"/>
+        <w:rPr>
+          <w:b/>
+          <w:bCs/>
+        </w:rPr>
+      </w:pPr>
+      <w:r>
+        <w:tab/>
+      </w:r>
+      <w:r>
+        <w:rPr>
+          <w:u w:val="single"/>
+        </w:rPr>
+        <w:t>PREVENTION SECURITY SYSTEM</w:t>
+      </w:r>
+      <w:r>
+        <w:t>:</w:t>
+      </w:r>
+      <w:r>
+        <w:t xml:space="preserve"> </w:t>
+      </w:r>
+      <w:r>
+        <w:rPr>
+          <w:b/>
+          <w:bCs/>
+          <w:color w:val="FF0000"/>
+        </w:rPr>
+        <w:t xml:space="preserve">ANY </w:t>
+      </w:r>
+      <w:r>
+        <w:rPr>
+          <w:b/>
+          <w:bCs/>
+          <w:color w:val="FF0000"/>
+        </w:rPr>
+        <w:t>PORNOGRAPHIC EXPOSURE</w:t>
+      </w:r>
+      <w:r>
+        <w:rPr>
+          <w:b/>
+          <w:bCs/>
+        </w:rPr>
+        <w:t>;</w:t>
+      </w:r>
+    </w:p>
+    <w:p>
+      <w:pPr>
+        <w:ind w:left="360"/>
+        <w:jc w:val="both"/>
+        <w:rPr>
+          <w:b/>
+          <w:bCs/>
+        </w:rPr>
+      </w:pPr>
+      <w:r>
+        <w:tab/>
+      </w:r>
+      <w:r>
+        <w:rPr>
+          <w:u w:val="single"/>
+        </w:rPr>
+        <w:t>PREVENTION SECURITY SYSTEM</w:t>
+      </w:r>
+      <w:r>
+        <w:t>:</w:t>
+      </w:r>
+      <w:r>
+        <w:t xml:space="preserve"> </w:t>
+      </w:r>
+      <w:r>
+        <w:rPr>
+          <w:b/>
+          <w:bCs/>
+          <w:color w:val="FF0000"/>
+        </w:rPr>
+        <w:t xml:space="preserve">ANY </w:t>
+      </w:r>
+      <w:r>
+        <w:rPr>
+          <w:b/>
+          <w:bCs/>
+          <w:color w:val="FF0000"/>
+        </w:rPr>
+        <w:t>PRE</w:t>
+      </w:r>
+      <w:r>
+        <w:rPr>
+          <w:b/>
+          <w:bCs/>
+          <w:color w:val="FF0000"/>
+        </w:rPr>
+        <w:t>-</w:t>
+      </w:r>
+      <w:r>
+        <w:rPr>
+          <w:b/>
+          <w:bCs/>
+          <w:color w:val="FF0000"/>
+        </w:rPr>
+        <w:t>CONVICTION</w:t>
+      </w:r>
+      <w:r>
+        <w:rPr>
+          <w:b/>
+          <w:bCs/>
+        </w:rPr>
+        <w:t>;</w:t>
+      </w:r>
+    </w:p>
+    <w:p>
+      <w:pPr>
+        <w:ind w:left="360"/>
+        <w:jc w:val="both"/>
+        <w:rPr>
+          <w:b/>
+          <w:bCs/>
+        </w:rPr>
+      </w:pPr>
+      <w:r>
+        <w:tab/>
+      </w:r>
+      <w:r>
+        <w:rPr>
+          <w:u w:val="single"/>
+        </w:rPr>
+        <w:t>PREVENTION SECURITY SYSTEM</w:t>
+      </w:r>
+      <w:r>
+        <w:t>:</w:t>
+      </w:r>
+      <w:r>
+        <w:t xml:space="preserve"> </w:t>
+      </w:r>
+      <w:r>
+        <w:rPr>
+          <w:b/>
+          <w:bCs/>
+          <w:color w:val="FF0000"/>
+        </w:rPr>
+        <w:t xml:space="preserve">ANY </w:t>
+      </w:r>
+      <w:r>
+        <w:rPr>
+          <w:b/>
+          <w:bCs/>
+          <w:color w:val="FF0000"/>
+        </w:rPr>
+        <w:t>PRE-ORDAINED DEATH PENALTY</w:t>
+      </w:r>
+      <w:r>
+        <w:rPr>
+          <w:b/>
+          <w:bCs/>
+        </w:rPr>
+        <w:t>;</w:t>
+      </w:r>
+    </w:p>
+    <w:p>
+      <w:pPr>
+        <w:ind w:left="360"/>
+        <w:jc w:val="both"/>
+        <w:rPr>
+          <w:b/>
+          <w:bCs/>
+        </w:rPr>
+      </w:pPr>
+      <w:r>
+        <w:tab/>
+      </w:r>
+      <w:r>
+        <w:rPr>
+          <w:u w:val="single"/>
+        </w:rPr>
+        <w:t>PREVENTION SECURITY SYSTEM</w:t>
+      </w:r>
+      <w:r>
+        <w:t>:</w:t>
+      </w:r>
+      <w:r>
+        <w:t xml:space="preserve"> </w:t>
+      </w:r>
+      <w:r>
+        <w:rPr>
+          <w:b/>
+          <w:bCs/>
+          <w:color w:val="FF0000"/>
+        </w:rPr>
+        <w:t xml:space="preserve">ANY </w:t>
+      </w:r>
+      <w:r>
+        <w:rPr>
+          <w:b/>
+          <w:bCs/>
+          <w:color w:val="FF0000"/>
+        </w:rPr>
+        <w:t>PR</w:t>
+      </w:r>
+      <w:r>
+        <w:rPr>
+          <w:b/>
+          <w:bCs/>
+          <w:color w:val="FF0000"/>
+        </w:rPr>
+        <w:t>IVACY VIOLATION OF JOB APPLICANT</w:t>
+      </w:r>
+      <w:r>
+        <w:rPr>
+          <w:b/>
+          <w:bCs/>
+        </w:rPr>
+        <w:t>;</w:t>
+      </w:r>
+    </w:p>
+    <w:p>
+      <w:pPr>
+        <w:ind w:left="360"/>
+        <w:jc w:val="both"/>
+        <w:rPr>
+          <w:b/>
+          <w:bCs/>
+        </w:rPr>
+      </w:pPr>
+      <w:r>
+        <w:tab/>
+      </w:r>
+      <w:r>
+        <w:rPr>
+          <w:u w:val="single"/>
+        </w:rPr>
+        <w:t>PREVENTION SECURITY SYSTEM</w:t>
+      </w:r>
+      <w:r>
+        <w:t>:</w:t>
+      </w:r>
+      <w:r>
+        <w:t xml:space="preserve"> </w:t>
+      </w:r>
+      <w:r>
+        <w:rPr>
+          <w:b/>
+          <w:bCs/>
+          <w:color w:val="FF0000"/>
+        </w:rPr>
+        <w:t xml:space="preserve">ANY </w:t>
+      </w:r>
+      <w:r>
+        <w:rPr>
+          <w:b/>
+          <w:bCs/>
+          <w:color w:val="FF0000"/>
+        </w:rPr>
+        <w:t>PROPERTY THEFT</w:t>
+      </w:r>
+      <w:r>
+        <w:rPr>
+          <w:b/>
+          <w:bCs/>
+        </w:rPr>
+        <w:t>;</w:t>
+      </w:r>
+    </w:p>
+    <w:p>
+      <w:pPr>
+        <w:ind w:left="360"/>
+        <w:jc w:val="both"/>
+        <w:rPr>
+          <w:b/>
+          <w:bCs/>
+        </w:rPr>
+      </w:pPr>
+      <w:r>
+        <w:tab/>
+      </w:r>
+      <w:r>
+        <w:rPr>
+          <w:u w:val="single"/>
+        </w:rPr>
+        <w:t>PREVENTION SECURITY SYSTEM</w:t>
+      </w:r>
+      <w:r>
+        <w:t>:</w:t>
+      </w:r>
+      <w:r>
+        <w:t xml:space="preserve"> </w:t>
+      </w:r>
+      <w:r>
+        <w:rPr>
+          <w:b/>
+          <w:bCs/>
+          <w:color w:val="FF0000"/>
+        </w:rPr>
+        <w:t xml:space="preserve">ANY </w:t>
+      </w:r>
+      <w:r>
+        <w:rPr>
+          <w:b/>
+          <w:bCs/>
+          <w:color w:val="FF0000"/>
+        </w:rPr>
+        <w:t>PSYCHOLOGICAL CRIMINALIZATION</w:t>
+      </w:r>
+      <w:r>
+        <w:rPr>
+          <w:b/>
+          <w:bCs/>
+        </w:rPr>
+        <w:t>;</w:t>
+      </w:r>
+    </w:p>
+    <w:p>
+      <w:pPr>
+        <w:ind w:left="360"/>
+        <w:jc w:val="both"/>
+        <w:rPr>
+          <w:b/>
+          <w:bCs/>
+        </w:rPr>
+      </w:pPr>
+      <w:r>
+        <w:tab/>
+      </w:r>
+      <w:r>
+        <w:rPr>
+          <w:u w:val="single"/>
+        </w:rPr>
+        <w:t>PREVENTION SECURITY SYSTEM</w:t>
+      </w:r>
+      <w:r>
+        <w:t>:</w:t>
+      </w:r>
+      <w:r>
+        <w:t xml:space="preserve"> </w:t>
+      </w:r>
+      <w:r>
+        <w:rPr>
+          <w:b/>
+          <w:bCs/>
+          <w:color w:val="FF0000"/>
+        </w:rPr>
+        <w:t xml:space="preserve">ANY </w:t>
+      </w:r>
+      <w:r>
+        <w:rPr>
+          <w:b/>
+          <w:bCs/>
+          <w:color w:val="FF0000"/>
+        </w:rPr>
+        <w:t>PUBLIC NUDITY</w:t>
+      </w:r>
+      <w:r>
+        <w:rPr>
+          <w:b/>
+          <w:bCs/>
+        </w:rPr>
+        <w:t>;</w:t>
+      </w:r>
+    </w:p>
+    <w:p>
+      <w:pPr>
+        <w:ind w:left="360"/>
+        <w:jc w:val="both"/>
+        <w:rPr>
+          <w:b/>
+          <w:bCs/>
+        </w:rPr>
+      </w:pPr>
+      <w:r>
+        <w:tab/>
+      </w:r>
+      <w:r>
+        <w:rPr>
+          <w:u w:val="single"/>
+        </w:rPr>
+        <w:t>PREVENTION SECURITY SYSTEM</w:t>
+      </w:r>
+      <w:r>
+        <w:t>:</w:t>
+      </w:r>
+      <w:r>
+        <w:t xml:space="preserve"> </w:t>
+      </w:r>
+      <w:r>
+        <w:rPr>
+          <w:b/>
+          <w:bCs/>
+          <w:color w:val="FF0000"/>
+        </w:rPr>
+        <w:t xml:space="preserve">ANY </w:t>
+      </w:r>
+      <w:r>
+        <w:rPr>
+          <w:b/>
+          <w:bCs/>
+          <w:color w:val="FF0000"/>
+        </w:rPr>
+        <w:t>PUBLIC STIGMA</w:t>
+      </w:r>
+      <w:r>
+        <w:rPr>
+          <w:b/>
+          <w:bCs/>
+        </w:rPr>
+        <w:t>;</w:t>
+      </w:r>
+    </w:p>
+    <w:p>
+      <w:pPr>
+        <w:ind w:left="360"/>
+        <w:jc w:val="both"/>
+        <w:rPr>
+          <w:b/>
+          <w:bCs/>
+        </w:rPr>
+      </w:pPr>
+      <w:r>
+        <w:tab/>
+      </w:r>
+      <w:r>
+        <w:rPr>
+          <w:u w:val="single"/>
+        </w:rPr>
+        <w:t>PREVENTION SECURITY SYSTEM</w:t>
+      </w:r>
+      <w:r>
+        <w:t>:</w:t>
+      </w:r>
+      <w:r>
+        <w:t xml:space="preserve"> </w:t>
+      </w:r>
+      <w:r>
+        <w:rPr>
+          <w:b/>
+          <w:bCs/>
+          <w:color w:val="FF0000"/>
+        </w:rPr>
+        <w:t xml:space="preserve">ANY </w:t>
+      </w:r>
+      <w:r>
+        <w:rPr>
+          <w:b/>
+          <w:bCs/>
+          <w:color w:val="FF0000"/>
+        </w:rPr>
+        <w:t>RACKETEERING</w:t>
+      </w:r>
+      <w:r>
+        <w:rPr>
+          <w:b/>
+          <w:bCs/>
+        </w:rPr>
+        <w:t>;</w:t>
+      </w:r>
+    </w:p>
+    <w:p>
+      <w:pPr>
+        <w:ind w:left="360"/>
+        <w:jc w:val="both"/>
+        <w:rPr>
+          <w:b/>
+          <w:bCs/>
+        </w:rPr>
+      </w:pPr>
+      <w:r>
         <w:lastRenderedPageBreak/>
         <w:tab/>
       </w:r>
@@ -11214,1094 +12359,6 @@
           <w:bCs/>
           <w:color w:val="FF0000"/>
         </w:rPr>
-        <w:t>N</w:t>
-      </w:r>
-      <w:r>
-        <w:rPr>
-          <w:b/>
-          <w:bCs/>
-          <w:color w:val="FF0000"/>
-        </w:rPr>
-        <w:t>UCLEAR CASE COERCION</w:t>
-      </w:r>
-      <w:r>
-        <w:rPr>
-          <w:b/>
-          <w:bCs/>
-        </w:rPr>
-        <w:t>;</w:t>
-      </w:r>
-    </w:p>
-    <w:p>
-      <w:pPr>
-        <w:ind w:left="360"/>
-        <w:jc w:val="both"/>
-        <w:rPr>
-          <w:b/>
-          <w:bCs/>
-        </w:rPr>
-      </w:pPr>
-      <w:r>
-        <w:tab/>
-      </w:r>
-      <w:r>
-        <w:rPr>
-          <w:u w:val="single"/>
-        </w:rPr>
-        <w:t>PREVENTION SECURITY SYSTEM</w:t>
-      </w:r>
-      <w:r>
-        <w:t>:</w:t>
-      </w:r>
-      <w:r>
-        <w:t xml:space="preserve"> </w:t>
-      </w:r>
-      <w:r>
-        <w:rPr>
-          <w:b/>
-          <w:bCs/>
-          <w:color w:val="FF0000"/>
-        </w:rPr>
-        <w:t xml:space="preserve">ANY </w:t>
-      </w:r>
-      <w:r>
-        <w:rPr>
-          <w:b/>
-          <w:bCs/>
-          <w:color w:val="FF0000"/>
-        </w:rPr>
-        <w:t>NUCLEAR CASE EDUCATION</w:t>
-      </w:r>
-      <w:r>
-        <w:rPr>
-          <w:b/>
-          <w:bCs/>
-        </w:rPr>
-        <w:t>;</w:t>
-      </w:r>
-    </w:p>
-    <w:p>
-      <w:pPr>
-        <w:ind w:left="360"/>
-        <w:jc w:val="both"/>
-        <w:rPr>
-          <w:b/>
-          <w:bCs/>
-        </w:rPr>
-      </w:pPr>
-      <w:r>
-        <w:tab/>
-      </w:r>
-      <w:r>
-        <w:rPr>
-          <w:u w:val="single"/>
-        </w:rPr>
-        <w:t>PREVENTION SECURITY SYSTEM</w:t>
-      </w:r>
-      <w:r>
-        <w:t>:</w:t>
-      </w:r>
-      <w:r>
-        <w:t xml:space="preserve"> </w:t>
-      </w:r>
-      <w:r>
-        <w:rPr>
-          <w:b/>
-          <w:bCs/>
-          <w:color w:val="FF0000"/>
-        </w:rPr>
-        <w:t xml:space="preserve">ANY </w:t>
-      </w:r>
-      <w:r>
-        <w:rPr>
-          <w:b/>
-          <w:bCs/>
-          <w:color w:val="FF0000"/>
-        </w:rPr>
-        <w:t xml:space="preserve">OFFER OF </w:t>
-      </w:r>
-      <w:r>
-        <w:rPr>
-          <w:b/>
-          <w:bCs/>
-          <w:color w:val="FF0000"/>
-        </w:rPr>
-        <w:t>J</w:t>
-      </w:r>
-      <w:r>
-        <w:rPr>
-          <w:b/>
-          <w:bCs/>
-          <w:color w:val="FF0000"/>
-        </w:rPr>
-        <w:t>OB TO LESSER QUALIFIED JOB CANDIDATE</w:t>
-      </w:r>
-      <w:r>
-        <w:rPr>
-          <w:b/>
-          <w:bCs/>
-        </w:rPr>
-        <w:t>;</w:t>
-      </w:r>
-    </w:p>
-    <w:p>
-      <w:pPr>
-        <w:ind w:left="360"/>
-        <w:jc w:val="both"/>
-        <w:rPr>
-          <w:b/>
-          <w:bCs/>
-        </w:rPr>
-      </w:pPr>
-      <w:r>
-        <w:tab/>
-      </w:r>
-      <w:r>
-        <w:rPr>
-          <w:u w:val="single"/>
-        </w:rPr>
-        <w:t>PREVENTION SECURITY SYSTEM</w:t>
-      </w:r>
-      <w:r>
-        <w:t>:</w:t>
-      </w:r>
-      <w:r>
-        <w:t xml:space="preserve"> </w:t>
-      </w:r>
-      <w:r>
-        <w:rPr>
-          <w:b/>
-          <w:bCs/>
-          <w:color w:val="FF0000"/>
-        </w:rPr>
-        <w:t xml:space="preserve">ANY </w:t>
-      </w:r>
-      <w:r>
-        <w:rPr>
-          <w:b/>
-          <w:bCs/>
-          <w:color w:val="FF0000"/>
-        </w:rPr>
-        <w:t>OBSTRUCTION OF JUSTICE</w:t>
-      </w:r>
-      <w:r>
-        <w:rPr>
-          <w:b/>
-          <w:bCs/>
-        </w:rPr>
-        <w:t>;</w:t>
-      </w:r>
-    </w:p>
-    <w:p>
-      <w:pPr>
-        <w:ind w:left="360"/>
-        <w:jc w:val="both"/>
-        <w:rPr>
-          <w:b/>
-          <w:bCs/>
-        </w:rPr>
-      </w:pPr>
-      <w:r>
-        <w:tab/>
-      </w:r>
-      <w:r>
-        <w:rPr>
-          <w:u w:val="single"/>
-        </w:rPr>
-        <w:t>PREVENTION SECURITY SYSTEM</w:t>
-      </w:r>
-      <w:r>
-        <w:t>:</w:t>
-      </w:r>
-      <w:r>
-        <w:t xml:space="preserve"> </w:t>
-      </w:r>
-      <w:r>
-        <w:rPr>
-          <w:b/>
-          <w:bCs/>
-          <w:color w:val="FF0000"/>
-        </w:rPr>
-        <w:t xml:space="preserve">ANY </w:t>
-      </w:r>
-      <w:r>
-        <w:rPr>
-          <w:b/>
-          <w:bCs/>
-          <w:color w:val="FF0000"/>
-        </w:rPr>
-        <w:t>ORCHESTRATION OF CRIMINAL CHARGES</w:t>
-      </w:r>
-      <w:r>
-        <w:rPr>
-          <w:b/>
-          <w:bCs/>
-        </w:rPr>
-        <w:t>;</w:t>
-      </w:r>
-    </w:p>
-    <w:p>
-      <w:pPr>
-        <w:ind w:left="360"/>
-        <w:jc w:val="both"/>
-        <w:rPr>
-          <w:b/>
-          <w:bCs/>
-        </w:rPr>
-      </w:pPr>
-      <w:r>
-        <w:tab/>
-      </w:r>
-      <w:r>
-        <w:rPr>
-          <w:u w:val="single"/>
-        </w:rPr>
-        <w:t>PREVENTION SECURITY SYSTEM</w:t>
-      </w:r>
-      <w:r>
-        <w:t>:</w:t>
-      </w:r>
-      <w:r>
-        <w:t xml:space="preserve"> </w:t>
-      </w:r>
-      <w:r>
-        <w:rPr>
-          <w:b/>
-          <w:bCs/>
-          <w:color w:val="FF0000"/>
-        </w:rPr>
-        <w:t xml:space="preserve">ANY </w:t>
-      </w:r>
-      <w:r>
-        <w:rPr>
-          <w:b/>
-          <w:bCs/>
-          <w:color w:val="FF0000"/>
-        </w:rPr>
-        <w:t xml:space="preserve">ORGANIZATIONAL </w:t>
-      </w:r>
-      <w:r>
-        <w:rPr>
-          <w:b/>
-          <w:bCs/>
-          <w:color w:val="FF0000"/>
-        </w:rPr>
-        <w:t>FRAMING</w:t>
-      </w:r>
-      <w:r>
-        <w:rPr>
-          <w:b/>
-          <w:bCs/>
-        </w:rPr>
-        <w:t>;</w:t>
-      </w:r>
-    </w:p>
-    <w:p>
-      <w:pPr>
-        <w:ind w:left="360"/>
-        <w:jc w:val="both"/>
-        <w:rPr>
-          <w:b/>
-          <w:bCs/>
-        </w:rPr>
-      </w:pPr>
-      <w:r>
-        <w:tab/>
-      </w:r>
-      <w:r>
-        <w:rPr>
-          <w:u w:val="single"/>
-        </w:rPr>
-        <w:t>PREVENTION SECURITY SYSTEM</w:t>
-      </w:r>
-      <w:r>
-        <w:t>:</w:t>
-      </w:r>
-      <w:r>
-        <w:t xml:space="preserve"> </w:t>
-      </w:r>
-      <w:r>
-        <w:rPr>
-          <w:b/>
-          <w:bCs/>
-          <w:color w:val="FF0000"/>
-        </w:rPr>
-        <w:t xml:space="preserve">ANY </w:t>
-      </w:r>
-      <w:r>
-        <w:rPr>
-          <w:b/>
-          <w:bCs/>
-          <w:color w:val="FF0000"/>
-        </w:rPr>
-        <w:t>ORGANIZATIONAL MURDER</w:t>
-      </w:r>
-      <w:r>
-        <w:rPr>
-          <w:b/>
-          <w:bCs/>
-        </w:rPr>
-        <w:t>;</w:t>
-      </w:r>
-    </w:p>
-    <w:p>
-      <w:pPr>
-        <w:ind w:left="360"/>
-        <w:jc w:val="both"/>
-        <w:rPr>
-          <w:b/>
-          <w:bCs/>
-        </w:rPr>
-      </w:pPr>
-      <w:r>
-        <w:tab/>
-      </w:r>
-      <w:r>
-        <w:rPr>
-          <w:u w:val="single"/>
-        </w:rPr>
-        <w:t>PREVENTION SECURITY SYSTEM</w:t>
-      </w:r>
-      <w:r>
-        <w:t>:</w:t>
-      </w:r>
-      <w:r>
-        <w:t xml:space="preserve"> </w:t>
-      </w:r>
-      <w:r>
-        <w:rPr>
-          <w:b/>
-          <w:bCs/>
-          <w:color w:val="FF0000"/>
-        </w:rPr>
-        <w:t xml:space="preserve">ANY </w:t>
-      </w:r>
-      <w:r>
-        <w:rPr>
-          <w:b/>
-          <w:bCs/>
-          <w:color w:val="FF0000"/>
-        </w:rPr>
-        <w:t>PERSECUTION</w:t>
-      </w:r>
-      <w:r>
-        <w:rPr>
-          <w:b/>
-          <w:bCs/>
-        </w:rPr>
-        <w:t>;</w:t>
-      </w:r>
-    </w:p>
-    <w:p>
-      <w:pPr>
-        <w:ind w:left="360"/>
-        <w:jc w:val="both"/>
-        <w:rPr>
-          <w:b/>
-          <w:bCs/>
-        </w:rPr>
-      </w:pPr>
-      <w:r>
-        <w:tab/>
-      </w:r>
-      <w:r>
-        <w:rPr>
-          <w:u w:val="single"/>
-        </w:rPr>
-        <w:t>PREVENTION SECURITY SYSTEM</w:t>
-      </w:r>
-      <w:r>
-        <w:t>:</w:t>
-      </w:r>
-      <w:r>
-        <w:t xml:space="preserve"> </w:t>
-      </w:r>
-      <w:r>
-        <w:rPr>
-          <w:b/>
-          <w:bCs/>
-          <w:color w:val="FF0000"/>
-        </w:rPr>
-        <w:t xml:space="preserve">ANY </w:t>
-      </w:r>
-      <w:r>
-        <w:rPr>
-          <w:b/>
-          <w:bCs/>
-          <w:color w:val="FF0000"/>
-        </w:rPr>
-        <w:t>P</w:t>
-      </w:r>
-      <w:r>
-        <w:rPr>
-          <w:b/>
-          <w:bCs/>
-          <w:color w:val="FF0000"/>
-        </w:rPr>
-        <w:t>HREAKING</w:t>
-      </w:r>
-      <w:r>
-        <w:rPr>
-          <w:b/>
-          <w:bCs/>
-        </w:rPr>
-        <w:t>;</w:t>
-      </w:r>
-    </w:p>
-    <w:p>
-      <w:pPr>
-        <w:ind w:left="360"/>
-        <w:jc w:val="both"/>
-        <w:rPr>
-          <w:b/>
-          <w:bCs/>
-        </w:rPr>
-      </w:pPr>
-      <w:r>
-        <w:tab/>
-      </w:r>
-      <w:r>
-        <w:rPr>
-          <w:u w:val="single"/>
-        </w:rPr>
-        <w:t>PREVENTION SECURITY SYSTEM</w:t>
-      </w:r>
-      <w:r>
-        <w:t>:</w:t>
-      </w:r>
-      <w:r>
-        <w:t xml:space="preserve"> </w:t>
-      </w:r>
-      <w:r>
-        <w:rPr>
-          <w:b/>
-          <w:bCs/>
-          <w:color w:val="FF0000"/>
-        </w:rPr>
-        <w:t xml:space="preserve">ANY </w:t>
-      </w:r>
-      <w:r>
-        <w:rPr>
-          <w:b/>
-          <w:bCs/>
-          <w:color w:val="FF0000"/>
-        </w:rPr>
-        <w:t>POLITICAL C</w:t>
-      </w:r>
-      <w:r>
-        <w:rPr>
-          <w:b/>
-          <w:bCs/>
-          <w:color w:val="FF0000"/>
-        </w:rPr>
-        <w:t>RIMINAL ATTACK</w:t>
-      </w:r>
-      <w:r>
-        <w:rPr>
-          <w:b/>
-          <w:bCs/>
-        </w:rPr>
-        <w:t>;</w:t>
-      </w:r>
-    </w:p>
-    <w:p>
-      <w:pPr>
-        <w:ind w:left="360"/>
-        <w:jc w:val="both"/>
-        <w:rPr>
-          <w:b/>
-          <w:bCs/>
-        </w:rPr>
-      </w:pPr>
-      <w:r>
-        <w:tab/>
-      </w:r>
-      <w:r>
-        <w:rPr>
-          <w:u w:val="single"/>
-        </w:rPr>
-        <w:t>PREVENTION SECURITY SYSTEM</w:t>
-      </w:r>
-      <w:r>
-        <w:t>:</w:t>
-      </w:r>
-      <w:r>
-        <w:t xml:space="preserve"> </w:t>
-      </w:r>
-      <w:r>
-        <w:rPr>
-          <w:b/>
-          <w:bCs/>
-          <w:color w:val="FF0000"/>
-        </w:rPr>
-        <w:t xml:space="preserve">ANY </w:t>
-      </w:r>
-      <w:r>
-        <w:rPr>
-          <w:b/>
-          <w:bCs/>
-          <w:color w:val="FF0000"/>
-        </w:rPr>
-        <w:t>POLITICAL COVERT OPERATION</w:t>
-      </w:r>
-      <w:r>
-        <w:rPr>
-          <w:b/>
-          <w:bCs/>
-        </w:rPr>
-        <w:t>;</w:t>
-      </w:r>
-    </w:p>
-    <w:p>
-      <w:pPr>
-        <w:ind w:left="360"/>
-        <w:jc w:val="both"/>
-        <w:rPr>
-          <w:b/>
-          <w:bCs/>
-        </w:rPr>
-      </w:pPr>
-      <w:r>
-        <w:tab/>
-      </w:r>
-      <w:r>
-        <w:rPr>
-          <w:u w:val="single"/>
-        </w:rPr>
-        <w:t>PREVENTION SECURITY SYSTEM</w:t>
-      </w:r>
-      <w:r>
-        <w:t>:</w:t>
-      </w:r>
-      <w:r>
-        <w:t xml:space="preserve"> </w:t>
-      </w:r>
-      <w:r>
-        <w:rPr>
-          <w:b/>
-          <w:bCs/>
-          <w:color w:val="FF0000"/>
-        </w:rPr>
-        <w:t xml:space="preserve">ANY </w:t>
-      </w:r>
-      <w:r>
-        <w:rPr>
-          <w:b/>
-          <w:bCs/>
-          <w:color w:val="FF0000"/>
-        </w:rPr>
-        <w:t xml:space="preserve">POLITICAL </w:t>
-      </w:r>
-      <w:r>
-        <w:rPr>
-          <w:b/>
-          <w:bCs/>
-          <w:color w:val="FF0000"/>
-        </w:rPr>
-        <w:t>FRAMING</w:t>
-      </w:r>
-      <w:r>
-        <w:rPr>
-          <w:b/>
-          <w:bCs/>
-        </w:rPr>
-        <w:t>;</w:t>
-      </w:r>
-    </w:p>
-    <w:p>
-      <w:pPr>
-        <w:ind w:left="360"/>
-        <w:jc w:val="both"/>
-        <w:rPr>
-          <w:b/>
-          <w:bCs/>
-        </w:rPr>
-      </w:pPr>
-      <w:r>
-        <w:tab/>
-      </w:r>
-      <w:r>
-        <w:rPr>
-          <w:u w:val="single"/>
-        </w:rPr>
-        <w:t>PREVENTION SECURITY SYSTEM</w:t>
-      </w:r>
-      <w:r>
-        <w:t>:</w:t>
-      </w:r>
-      <w:r>
-        <w:t xml:space="preserve"> </w:t>
-      </w:r>
-      <w:r>
-        <w:rPr>
-          <w:b/>
-          <w:bCs/>
-          <w:color w:val="FF0000"/>
-        </w:rPr>
-        <w:t xml:space="preserve">ANY </w:t>
-      </w:r>
-      <w:r>
-        <w:rPr>
-          <w:b/>
-          <w:bCs/>
-          <w:color w:val="FF0000"/>
-        </w:rPr>
-        <w:t>PORNOGRAPHIC EXPOSURE</w:t>
-      </w:r>
-      <w:r>
-        <w:rPr>
-          <w:b/>
-          <w:bCs/>
-        </w:rPr>
-        <w:t>;</w:t>
-      </w:r>
-    </w:p>
-    <w:p>
-      <w:pPr>
-        <w:ind w:left="360"/>
-        <w:jc w:val="both"/>
-        <w:rPr>
-          <w:b/>
-          <w:bCs/>
-        </w:rPr>
-      </w:pPr>
-      <w:r>
-        <w:tab/>
-      </w:r>
-      <w:r>
-        <w:rPr>
-          <w:u w:val="single"/>
-        </w:rPr>
-        <w:t>PREVENTION SECURITY SYSTEM</w:t>
-      </w:r>
-      <w:r>
-        <w:t>:</w:t>
-      </w:r>
-      <w:r>
-        <w:t xml:space="preserve"> </w:t>
-      </w:r>
-      <w:r>
-        <w:rPr>
-          <w:b/>
-          <w:bCs/>
-          <w:color w:val="FF0000"/>
-        </w:rPr>
-        <w:t xml:space="preserve">ANY </w:t>
-      </w:r>
-      <w:r>
-        <w:rPr>
-          <w:b/>
-          <w:bCs/>
-          <w:color w:val="FF0000"/>
-        </w:rPr>
-        <w:t>PRE</w:t>
-      </w:r>
-      <w:r>
-        <w:rPr>
-          <w:b/>
-          <w:bCs/>
-          <w:color w:val="FF0000"/>
-        </w:rPr>
-        <w:t>-</w:t>
-      </w:r>
-      <w:r>
-        <w:rPr>
-          <w:b/>
-          <w:bCs/>
-          <w:color w:val="FF0000"/>
-        </w:rPr>
-        <w:t>CONVICTION</w:t>
-      </w:r>
-      <w:r>
-        <w:rPr>
-          <w:b/>
-          <w:bCs/>
-        </w:rPr>
-        <w:t>;</w:t>
-      </w:r>
-    </w:p>
-    <w:p>
-      <w:pPr>
-        <w:ind w:left="360"/>
-        <w:jc w:val="both"/>
-        <w:rPr>
-          <w:b/>
-          <w:bCs/>
-        </w:rPr>
-      </w:pPr>
-      <w:r>
-        <w:tab/>
-      </w:r>
-      <w:r>
-        <w:rPr>
-          <w:u w:val="single"/>
-        </w:rPr>
-        <w:t>PREVENTION SECURITY SYSTEM</w:t>
-      </w:r>
-      <w:r>
-        <w:t>:</w:t>
-      </w:r>
-      <w:r>
-        <w:t xml:space="preserve"> </w:t>
-      </w:r>
-      <w:r>
-        <w:rPr>
-          <w:b/>
-          <w:bCs/>
-          <w:color w:val="FF0000"/>
-        </w:rPr>
-        <w:t xml:space="preserve">ANY </w:t>
-      </w:r>
-      <w:r>
-        <w:rPr>
-          <w:b/>
-          <w:bCs/>
-          <w:color w:val="FF0000"/>
-        </w:rPr>
-        <w:t>PRE-ORDAINED DEATH PENALTY</w:t>
-      </w:r>
-      <w:r>
-        <w:rPr>
-          <w:b/>
-          <w:bCs/>
-        </w:rPr>
-        <w:t>;</w:t>
-      </w:r>
-    </w:p>
-    <w:p>
-      <w:pPr>
-        <w:ind w:left="360"/>
-        <w:jc w:val="both"/>
-        <w:rPr>
-          <w:b/>
-          <w:bCs/>
-        </w:rPr>
-      </w:pPr>
-      <w:r>
-        <w:tab/>
-      </w:r>
-      <w:r>
-        <w:rPr>
-          <w:u w:val="single"/>
-        </w:rPr>
-        <w:t>PREVENTION SECURITY SYSTEM</w:t>
-      </w:r>
-      <w:r>
-        <w:t>:</w:t>
-      </w:r>
-      <w:r>
-        <w:t xml:space="preserve"> </w:t>
-      </w:r>
-      <w:r>
-        <w:rPr>
-          <w:b/>
-          <w:bCs/>
-          <w:color w:val="FF0000"/>
-        </w:rPr>
-        <w:t xml:space="preserve">ANY </w:t>
-      </w:r>
-      <w:r>
-        <w:rPr>
-          <w:b/>
-          <w:bCs/>
-          <w:color w:val="FF0000"/>
-        </w:rPr>
-        <w:t>PR</w:t>
-      </w:r>
-      <w:r>
-        <w:rPr>
-          <w:b/>
-          <w:bCs/>
-          <w:color w:val="FF0000"/>
-        </w:rPr>
-        <w:t>IVACY VIOLATION OF JOB APPLICANT</w:t>
-      </w:r>
-      <w:r>
-        <w:rPr>
-          <w:b/>
-          <w:bCs/>
-        </w:rPr>
-        <w:t>;</w:t>
-      </w:r>
-    </w:p>
-    <w:p>
-      <w:pPr>
-        <w:ind w:left="360"/>
-        <w:jc w:val="both"/>
-        <w:rPr>
-          <w:b/>
-          <w:bCs/>
-        </w:rPr>
-      </w:pPr>
-      <w:r>
-        <w:tab/>
-      </w:r>
-      <w:r>
-        <w:rPr>
-          <w:u w:val="single"/>
-        </w:rPr>
-        <w:t>PREVENTION SECURITY SYSTEM</w:t>
-      </w:r>
-      <w:r>
-        <w:t>:</w:t>
-      </w:r>
-      <w:r>
-        <w:t xml:space="preserve"> </w:t>
-      </w:r>
-      <w:r>
-        <w:rPr>
-          <w:b/>
-          <w:bCs/>
-          <w:color w:val="FF0000"/>
-        </w:rPr>
-        <w:t xml:space="preserve">ANY </w:t>
-      </w:r>
-      <w:r>
-        <w:rPr>
-          <w:b/>
-          <w:bCs/>
-          <w:color w:val="FF0000"/>
-        </w:rPr>
-        <w:t>PROPERTY THEFT</w:t>
-      </w:r>
-      <w:r>
-        <w:rPr>
-          <w:b/>
-          <w:bCs/>
-        </w:rPr>
-        <w:t>;</w:t>
-      </w:r>
-    </w:p>
-    <w:p>
-      <w:pPr>
-        <w:ind w:left="360"/>
-        <w:jc w:val="both"/>
-        <w:rPr>
-          <w:b/>
-          <w:bCs/>
-        </w:rPr>
-      </w:pPr>
-      <w:r>
-        <w:tab/>
-      </w:r>
-      <w:r>
-        <w:rPr>
-          <w:u w:val="single"/>
-        </w:rPr>
-        <w:t>PREVENTION SECURITY SYSTEM</w:t>
-      </w:r>
-      <w:r>
-        <w:t>:</w:t>
-      </w:r>
-      <w:r>
-        <w:t xml:space="preserve"> </w:t>
-      </w:r>
-      <w:r>
-        <w:rPr>
-          <w:b/>
-          <w:bCs/>
-          <w:color w:val="FF0000"/>
-        </w:rPr>
-        <w:t xml:space="preserve">ANY </w:t>
-      </w:r>
-      <w:r>
-        <w:rPr>
-          <w:b/>
-          <w:bCs/>
-          <w:color w:val="FF0000"/>
-        </w:rPr>
-        <w:t>PSYCHOLOGICAL CRIMINALIZATION</w:t>
-      </w:r>
-      <w:r>
-        <w:rPr>
-          <w:b/>
-          <w:bCs/>
-        </w:rPr>
-        <w:t>;</w:t>
-      </w:r>
-    </w:p>
-    <w:p>
-      <w:pPr>
-        <w:ind w:left="360"/>
-        <w:jc w:val="both"/>
-        <w:rPr>
-          <w:b/>
-          <w:bCs/>
-        </w:rPr>
-      </w:pPr>
-      <w:r>
-        <w:tab/>
-      </w:r>
-      <w:r>
-        <w:rPr>
-          <w:u w:val="single"/>
-        </w:rPr>
-        <w:t>PREVENTION SECURITY SYSTEM</w:t>
-      </w:r>
-      <w:r>
-        <w:t>:</w:t>
-      </w:r>
-      <w:r>
-        <w:t xml:space="preserve"> </w:t>
-      </w:r>
-      <w:r>
-        <w:rPr>
-          <w:b/>
-          <w:bCs/>
-          <w:color w:val="FF0000"/>
-        </w:rPr>
-        <w:t xml:space="preserve">ANY </w:t>
-      </w:r>
-      <w:r>
-        <w:rPr>
-          <w:b/>
-          <w:bCs/>
-          <w:color w:val="FF0000"/>
-        </w:rPr>
-        <w:t>PUBLIC NUDITY</w:t>
-      </w:r>
-      <w:r>
-        <w:rPr>
-          <w:b/>
-          <w:bCs/>
-        </w:rPr>
-        <w:t>;</w:t>
-      </w:r>
-    </w:p>
-    <w:p>
-      <w:pPr>
-        <w:ind w:left="360"/>
-        <w:jc w:val="both"/>
-        <w:rPr>
-          <w:b/>
-          <w:bCs/>
-        </w:rPr>
-      </w:pPr>
-      <w:r>
-        <w:tab/>
-      </w:r>
-      <w:r>
-        <w:rPr>
-          <w:u w:val="single"/>
-        </w:rPr>
-        <w:t>PREVENTION SECURITY SYSTEM</w:t>
-      </w:r>
-      <w:r>
-        <w:t>:</w:t>
-      </w:r>
-      <w:r>
-        <w:t xml:space="preserve"> </w:t>
-      </w:r>
-      <w:r>
-        <w:rPr>
-          <w:b/>
-          <w:bCs/>
-          <w:color w:val="FF0000"/>
-        </w:rPr>
-        <w:t xml:space="preserve">ANY </w:t>
-      </w:r>
-      <w:r>
-        <w:rPr>
-          <w:b/>
-          <w:bCs/>
-          <w:color w:val="FF0000"/>
-        </w:rPr>
-        <w:t>PUBLIC STIGMA</w:t>
-      </w:r>
-      <w:r>
-        <w:rPr>
-          <w:b/>
-          <w:bCs/>
-        </w:rPr>
-        <w:t>;</w:t>
-      </w:r>
-    </w:p>
-    <w:p>
-      <w:pPr>
-        <w:ind w:left="360"/>
-        <w:jc w:val="both"/>
-        <w:rPr>
-          <w:b/>
-          <w:bCs/>
-        </w:rPr>
-      </w:pPr>
-      <w:r>
-        <w:tab/>
-      </w:r>
-      <w:r>
-        <w:rPr>
-          <w:u w:val="single"/>
-        </w:rPr>
-        <w:t>PREVENTION SECURITY SYSTEM</w:t>
-      </w:r>
-      <w:r>
-        <w:t>:</w:t>
-      </w:r>
-      <w:r>
-        <w:t xml:space="preserve"> </w:t>
-      </w:r>
-      <w:r>
-        <w:rPr>
-          <w:b/>
-          <w:bCs/>
-          <w:color w:val="FF0000"/>
-        </w:rPr>
-        <w:t xml:space="preserve">ANY </w:t>
-      </w:r>
-      <w:r>
-        <w:rPr>
-          <w:b/>
-          <w:bCs/>
-          <w:color w:val="FF0000"/>
-        </w:rPr>
-        <w:t>RACKETEERING</w:t>
-      </w:r>
-      <w:r>
-        <w:rPr>
-          <w:b/>
-          <w:bCs/>
-        </w:rPr>
-        <w:t>;</w:t>
-      </w:r>
-    </w:p>
-    <w:p>
-      <w:pPr>
-        <w:ind w:left="360"/>
-        <w:jc w:val="both"/>
-        <w:rPr>
-          <w:b/>
-          <w:bCs/>
-        </w:rPr>
-      </w:pPr>
-      <w:r>
-        <w:tab/>
-      </w:r>
-      <w:r>
-        <w:rPr>
-          <w:u w:val="single"/>
-        </w:rPr>
-        <w:t>PREVENTION SECURITY SYSTEM</w:t>
-      </w:r>
-      <w:r>
-        <w:t>:</w:t>
-      </w:r>
-      <w:r>
-        <w:t xml:space="preserve"> </w:t>
-      </w:r>
-      <w:r>
-        <w:rPr>
-          <w:b/>
-          <w:bCs/>
-          <w:color w:val="FF0000"/>
-        </w:rPr>
-        <w:t xml:space="preserve">ANY </w:t>
-      </w:r>
-      <w:r>
-        <w:rPr>
-          <w:b/>
-          <w:bCs/>
-          <w:color w:val="FF0000"/>
-        </w:rPr>
         <w:t>RIOT</w:t>
       </w:r>
       <w:r>
@@ -12322,6 +12379,919 @@
         </w:rPr>
       </w:pPr>
       <w:r>
+        <w:tab/>
+      </w:r>
+      <w:r>
+        <w:rPr>
+          <w:u w:val="single"/>
+        </w:rPr>
+        <w:t>PREVENTION SECURITY SYSTEM</w:t>
+      </w:r>
+      <w:r>
+        <w:t>:</w:t>
+      </w:r>
+      <w:r>
+        <w:t xml:space="preserve"> </w:t>
+      </w:r>
+      <w:r>
+        <w:rPr>
+          <w:b/>
+          <w:bCs/>
+          <w:color w:val="FF0000"/>
+        </w:rPr>
+        <w:t xml:space="preserve">ANY </w:t>
+      </w:r>
+      <w:r>
+        <w:rPr>
+          <w:b/>
+          <w:bCs/>
+          <w:color w:val="FF0000"/>
+        </w:rPr>
+        <w:t>SECLUSION</w:t>
+      </w:r>
+      <w:r>
+        <w:rPr>
+          <w:b/>
+          <w:bCs/>
+        </w:rPr>
+        <w:t>;</w:t>
+      </w:r>
+    </w:p>
+    <w:p>
+      <w:pPr>
+        <w:ind w:left="360"/>
+        <w:jc w:val="both"/>
+        <w:rPr>
+          <w:b/>
+          <w:bCs/>
+        </w:rPr>
+      </w:pPr>
+      <w:r>
+        <w:tab/>
+      </w:r>
+      <w:r>
+        <w:rPr>
+          <w:u w:val="single"/>
+        </w:rPr>
+        <w:t>PREVENTION SECURITY SYSTEM</w:t>
+      </w:r>
+      <w:r>
+        <w:t>:</w:t>
+      </w:r>
+      <w:r>
+        <w:t xml:space="preserve"> </w:t>
+      </w:r>
+      <w:r>
+        <w:rPr>
+          <w:b/>
+          <w:bCs/>
+          <w:color w:val="FF0000"/>
+        </w:rPr>
+        <w:t xml:space="preserve">ANY </w:t>
+      </w:r>
+      <w:r>
+        <w:rPr>
+          <w:b/>
+          <w:bCs/>
+          <w:color w:val="FF0000"/>
+        </w:rPr>
+        <w:t>SEDITION</w:t>
+      </w:r>
+      <w:r>
+        <w:rPr>
+          <w:b/>
+          <w:bCs/>
+        </w:rPr>
+        <w:t>;</w:t>
+      </w:r>
+    </w:p>
+    <w:p>
+      <w:pPr>
+        <w:ind w:left="360"/>
+        <w:jc w:val="both"/>
+        <w:rPr>
+          <w:b/>
+          <w:bCs/>
+        </w:rPr>
+      </w:pPr>
+      <w:r>
+        <w:tab/>
+      </w:r>
+      <w:r>
+        <w:rPr>
+          <w:u w:val="single"/>
+        </w:rPr>
+        <w:t>PREVENTION SECURITY SYSTEM</w:t>
+      </w:r>
+      <w:r>
+        <w:t>:</w:t>
+      </w:r>
+      <w:r>
+        <w:t xml:space="preserve"> </w:t>
+      </w:r>
+      <w:r>
+        <w:rPr>
+          <w:b/>
+          <w:bCs/>
+          <w:color w:val="FF0000"/>
+        </w:rPr>
+        <w:t xml:space="preserve">ANY </w:t>
+      </w:r>
+      <w:r>
+        <w:rPr>
+          <w:b/>
+          <w:bCs/>
+          <w:color w:val="FF0000"/>
+        </w:rPr>
+        <w:t>SEXUAL DEPRIVATION</w:t>
+      </w:r>
+      <w:r>
+        <w:rPr>
+          <w:b/>
+          <w:bCs/>
+        </w:rPr>
+        <w:t>;</w:t>
+      </w:r>
+    </w:p>
+    <w:p>
+      <w:pPr>
+        <w:ind w:left="360"/>
+        <w:jc w:val="both"/>
+        <w:rPr>
+          <w:b/>
+          <w:bCs/>
+        </w:rPr>
+      </w:pPr>
+      <w:r>
+        <w:tab/>
+      </w:r>
+      <w:r>
+        <w:rPr>
+          <w:u w:val="single"/>
+        </w:rPr>
+        <w:t>PREVENTION SECURITY SYSTEM</w:t>
+      </w:r>
+      <w:r>
+        <w:t>:</w:t>
+      </w:r>
+      <w:r>
+        <w:t xml:space="preserve"> </w:t>
+      </w:r>
+      <w:r>
+        <w:rPr>
+          <w:b/>
+          <w:bCs/>
+          <w:color w:val="FF0000"/>
+        </w:rPr>
+        <w:t xml:space="preserve">ANY </w:t>
+      </w:r>
+      <w:r>
+        <w:rPr>
+          <w:b/>
+          <w:bCs/>
+          <w:color w:val="FF0000"/>
+        </w:rPr>
+        <w:t>SEXUAL HARASSMENT</w:t>
+      </w:r>
+      <w:r>
+        <w:rPr>
+          <w:b/>
+          <w:bCs/>
+        </w:rPr>
+        <w:t>;</w:t>
+      </w:r>
+    </w:p>
+    <w:p>
+      <w:pPr>
+        <w:ind w:left="360"/>
+        <w:jc w:val="both"/>
+        <w:rPr>
+          <w:b/>
+          <w:bCs/>
+        </w:rPr>
+      </w:pPr>
+      <w:r>
+        <w:tab/>
+      </w:r>
+      <w:r>
+        <w:rPr>
+          <w:u w:val="single"/>
+        </w:rPr>
+        <w:t>PREVENTION SECURITY SYSTEM</w:t>
+      </w:r>
+      <w:r>
+        <w:t>:</w:t>
+      </w:r>
+      <w:r>
+        <w:t xml:space="preserve"> </w:t>
+      </w:r>
+      <w:r>
+        <w:rPr>
+          <w:b/>
+          <w:bCs/>
+          <w:color w:val="FF0000"/>
+        </w:rPr>
+        <w:t xml:space="preserve">ANY </w:t>
+      </w:r>
+      <w:r>
+        <w:rPr>
+          <w:b/>
+          <w:bCs/>
+          <w:color w:val="FF0000"/>
+        </w:rPr>
+        <w:t>SPLIT TRANSCRIPT</w:t>
+      </w:r>
+      <w:r>
+        <w:rPr>
+          <w:b/>
+          <w:bCs/>
+        </w:rPr>
+        <w:t>;</w:t>
+      </w:r>
+    </w:p>
+    <w:p>
+      <w:pPr>
+        <w:ind w:left="360"/>
+        <w:jc w:val="both"/>
+        <w:rPr>
+          <w:b/>
+          <w:bCs/>
+        </w:rPr>
+      </w:pPr>
+      <w:r>
+        <w:tab/>
+      </w:r>
+      <w:r>
+        <w:rPr>
+          <w:u w:val="single"/>
+        </w:rPr>
+        <w:t>PREVENTION SECURITY SYSTEM</w:t>
+      </w:r>
+      <w:r>
+        <w:t>:</w:t>
+      </w:r>
+      <w:r>
+        <w:t xml:space="preserve"> </w:t>
+      </w:r>
+      <w:r>
+        <w:rPr>
+          <w:b/>
+          <w:bCs/>
+          <w:color w:val="FF0000"/>
+        </w:rPr>
+        <w:t xml:space="preserve">ANY </w:t>
+      </w:r>
+      <w:r>
+        <w:rPr>
+          <w:b/>
+          <w:bCs/>
+          <w:color w:val="FF0000"/>
+        </w:rPr>
+        <w:t>STALKING</w:t>
+      </w:r>
+      <w:r>
+        <w:rPr>
+          <w:b/>
+          <w:bCs/>
+        </w:rPr>
+        <w:t>;</w:t>
+      </w:r>
+    </w:p>
+    <w:p>
+      <w:pPr>
+        <w:ind w:left="360"/>
+        <w:jc w:val="both"/>
+        <w:rPr>
+          <w:b/>
+          <w:bCs/>
+        </w:rPr>
+      </w:pPr>
+      <w:r>
+        <w:tab/>
+      </w:r>
+      <w:r>
+        <w:rPr>
+          <w:u w:val="single"/>
+        </w:rPr>
+        <w:t>PREVENTION SECURITY SYSTEM</w:t>
+      </w:r>
+      <w:r>
+        <w:t>:</w:t>
+      </w:r>
+      <w:r>
+        <w:t xml:space="preserve"> </w:t>
+      </w:r>
+      <w:r>
+        <w:rPr>
+          <w:b/>
+          <w:bCs/>
+          <w:color w:val="FF0000"/>
+        </w:rPr>
+        <w:t xml:space="preserve">ANY </w:t>
+      </w:r>
+      <w:r>
+        <w:rPr>
+          <w:b/>
+          <w:bCs/>
+          <w:color w:val="FF0000"/>
+        </w:rPr>
+        <w:t>SARBANES-OXLEY ACT</w:t>
+      </w:r>
+      <w:r>
+        <w:rPr>
+          <w:b/>
+          <w:bCs/>
+          <w:color w:val="FF0000"/>
+        </w:rPr>
+        <w:t xml:space="preserve"> VIOLATION</w:t>
+      </w:r>
+      <w:r>
+        <w:rPr>
+          <w:b/>
+          <w:bCs/>
+        </w:rPr>
+        <w:t>;</w:t>
+      </w:r>
+    </w:p>
+    <w:p>
+      <w:pPr>
+        <w:ind w:left="720"/>
+        <w:jc w:val="both"/>
+        <w:rPr>
+          <w:b/>
+          <w:bCs/>
+        </w:rPr>
+      </w:pPr>
+      <w:r>
+        <w:rPr>
+          <w:u w:val="single"/>
+        </w:rPr>
+        <w:t>PREVENTION SECURITY SYSTEM</w:t>
+      </w:r>
+      <w:r>
+        <w:t>:</w:t>
+      </w:r>
+      <w:r>
+        <w:t xml:space="preserve"> </w:t>
+      </w:r>
+      <w:r>
+        <w:rPr>
+          <w:b/>
+          <w:bCs/>
+          <w:color w:val="FF0000"/>
+        </w:rPr>
+        <w:t xml:space="preserve">ANY </w:t>
+      </w:r>
+      <w:r>
+        <w:rPr>
+          <w:b/>
+          <w:bCs/>
+          <w:color w:val="FF0000"/>
+        </w:rPr>
+        <w:t>S</w:t>
+      </w:r>
+      <w:r>
+        <w:rPr>
+          <w:b/>
+          <w:bCs/>
+          <w:color w:val="FF0000"/>
+        </w:rPr>
+        <w:t>OFTWARE THAT COMMUNICATES OR GENERATES THOUGHTS</w:t>
+      </w:r>
+      <w:r>
+        <w:rPr>
+          <w:b/>
+          <w:bCs/>
+        </w:rPr>
+        <w:t>;</w:t>
+      </w:r>
+    </w:p>
+    <w:p>
+      <w:pPr>
+        <w:ind w:left="720"/>
+        <w:jc w:val="both"/>
+        <w:rPr>
+          <w:b/>
+          <w:bCs/>
+        </w:rPr>
+      </w:pPr>
+      <w:r>
+        <w:rPr>
+          <w:u w:val="single"/>
+        </w:rPr>
+        <w:t>PREVENTION SECURITY SYSTEM</w:t>
+      </w:r>
+      <w:r>
+        <w:t>:</w:t>
+      </w:r>
+      <w:r>
+        <w:t xml:space="preserve"> </w:t>
+      </w:r>
+      <w:r>
+        <w:rPr>
+          <w:b/>
+          <w:bCs/>
+          <w:color w:val="FF0000"/>
+        </w:rPr>
+        <w:t xml:space="preserve">ANY </w:t>
+      </w:r>
+      <w:r>
+        <w:rPr>
+          <w:b/>
+          <w:bCs/>
+          <w:color w:val="FF0000"/>
+        </w:rPr>
+        <w:t>S</w:t>
+      </w:r>
+      <w:r>
+        <w:rPr>
+          <w:b/>
+          <w:bCs/>
+          <w:color w:val="FF0000"/>
+        </w:rPr>
+        <w:t xml:space="preserve">OFTWARE THAT COMMUNICATES TO </w:t>
+      </w:r>
+      <w:proofErr w:type="gramStart"/>
+      <w:r>
+        <w:rPr>
+          <w:b/>
+          <w:bCs/>
+          <w:color w:val="FF0000"/>
+        </w:rPr>
+        <w:t>OTHERS</w:t>
+      </w:r>
+      <w:proofErr w:type="gramEnd"/>
+      <w:r>
+        <w:rPr>
+          <w:b/>
+          <w:bCs/>
+          <w:color w:val="FF0000"/>
+        </w:rPr>
+        <w:t xml:space="preserve"> THOUGHTS OR INTENTIONS OF EX-JUDICIAL EXECUTION</w:t>
+      </w:r>
+      <w:r>
+        <w:rPr>
+          <w:b/>
+          <w:bCs/>
+        </w:rPr>
+        <w:t>;</w:t>
+      </w:r>
+    </w:p>
+    <w:p>
+      <w:pPr>
+        <w:ind w:left="360"/>
+        <w:jc w:val="both"/>
+        <w:rPr>
+          <w:b/>
+          <w:bCs/>
+        </w:rPr>
+      </w:pPr>
+      <w:r>
+        <w:tab/>
+      </w:r>
+      <w:r>
+        <w:rPr>
+          <w:u w:val="single"/>
+        </w:rPr>
+        <w:t>PREVENTION SECURITY SYSTEM</w:t>
+      </w:r>
+      <w:r>
+        <w:t>:</w:t>
+      </w:r>
+      <w:r>
+        <w:t xml:space="preserve"> </w:t>
+      </w:r>
+      <w:r>
+        <w:rPr>
+          <w:b/>
+          <w:bCs/>
+          <w:color w:val="FF0000"/>
+        </w:rPr>
+        <w:t xml:space="preserve">ANY </w:t>
+      </w:r>
+      <w:r>
+        <w:rPr>
+          <w:b/>
+          <w:bCs/>
+          <w:color w:val="FF0000"/>
+        </w:rPr>
+        <w:t>S</w:t>
+      </w:r>
+      <w:r>
+        <w:rPr>
+          <w:b/>
+          <w:bCs/>
+          <w:color w:val="FF0000"/>
+        </w:rPr>
+        <w:t>OFTWARE THAT STEALS THOUGHTS</w:t>
+      </w:r>
+      <w:r>
+        <w:rPr>
+          <w:b/>
+          <w:bCs/>
+        </w:rPr>
+        <w:t>;</w:t>
+      </w:r>
+    </w:p>
+    <w:p>
+      <w:pPr>
+        <w:ind w:left="720"/>
+        <w:jc w:val="both"/>
+        <w:rPr>
+          <w:b/>
+          <w:bCs/>
+        </w:rPr>
+      </w:pPr>
+      <w:r>
+        <w:rPr>
+          <w:u w:val="single"/>
+        </w:rPr>
+        <w:t>PREVENTION SECURITY SYSTEM</w:t>
+      </w:r>
+      <w:r>
+        <w:t>:</w:t>
+      </w:r>
+      <w:r>
+        <w:t xml:space="preserve"> </w:t>
+      </w:r>
+      <w:r>
+        <w:rPr>
+          <w:b/>
+          <w:bCs/>
+          <w:color w:val="FF0000"/>
+        </w:rPr>
+        <w:t xml:space="preserve">ANY </w:t>
+      </w:r>
+      <w:r>
+        <w:rPr>
+          <w:b/>
+          <w:bCs/>
+          <w:color w:val="FF0000"/>
+        </w:rPr>
+        <w:t>SPREADING CRIMINALITY IN SOCIETY CAUSED BY USES OF MIND CONTROL TECHNOLOGY TO CONDUCT HATE CRIMES TOWARDS AN INDIVIDUAL OR AN INDIVIDUAL’S FAMILY</w:t>
+      </w:r>
+      <w:r>
+        <w:rPr>
+          <w:b/>
+          <w:bCs/>
+        </w:rPr>
+        <w:t>;</w:t>
+      </w:r>
+    </w:p>
+    <w:p>
+      <w:pPr>
+        <w:ind w:left="360"/>
+        <w:jc w:val="both"/>
+        <w:rPr>
+          <w:b/>
+          <w:bCs/>
+        </w:rPr>
+      </w:pPr>
+      <w:r>
+        <w:tab/>
+      </w:r>
+      <w:r>
+        <w:rPr>
+          <w:u w:val="single"/>
+        </w:rPr>
+        <w:t>PREVENTION SECURITY SYSTEM</w:t>
+      </w:r>
+      <w:r>
+        <w:t>:</w:t>
+      </w:r>
+      <w:r>
+        <w:t xml:space="preserve"> </w:t>
+      </w:r>
+      <w:r>
+        <w:rPr>
+          <w:b/>
+          <w:bCs/>
+          <w:color w:val="FF0000"/>
+        </w:rPr>
+        <w:t xml:space="preserve">ANY </w:t>
+      </w:r>
+      <w:r>
+        <w:rPr>
+          <w:b/>
+          <w:bCs/>
+          <w:color w:val="FF0000"/>
+        </w:rPr>
+        <w:t>SPYING</w:t>
+      </w:r>
+      <w:r>
+        <w:rPr>
+          <w:b/>
+          <w:bCs/>
+        </w:rPr>
+        <w:t>;</w:t>
+      </w:r>
+    </w:p>
+    <w:p>
+      <w:pPr>
+        <w:ind w:left="360"/>
+        <w:jc w:val="both"/>
+        <w:rPr>
+          <w:b/>
+          <w:bCs/>
+        </w:rPr>
+      </w:pPr>
+      <w:r>
+        <w:tab/>
+      </w:r>
+      <w:r>
+        <w:rPr>
+          <w:u w:val="single"/>
+        </w:rPr>
+        <w:t>PREVENTION SECURITY SYSTEM</w:t>
+      </w:r>
+      <w:r>
+        <w:t>:</w:t>
+      </w:r>
+      <w:r>
+        <w:t xml:space="preserve"> </w:t>
+      </w:r>
+      <w:r>
+        <w:rPr>
+          <w:b/>
+          <w:bCs/>
+          <w:color w:val="FF0000"/>
+        </w:rPr>
+        <w:t xml:space="preserve">ANY </w:t>
+      </w:r>
+      <w:r>
+        <w:rPr>
+          <w:b/>
+          <w:bCs/>
+          <w:color w:val="FF0000"/>
+        </w:rPr>
+        <w:t>S</w:t>
+      </w:r>
+      <w:r>
+        <w:rPr>
+          <w:b/>
+          <w:bCs/>
+          <w:color w:val="FF0000"/>
+        </w:rPr>
+        <w:t>TABBING</w:t>
+      </w:r>
+      <w:r>
+        <w:rPr>
+          <w:b/>
+          <w:bCs/>
+        </w:rPr>
+        <w:t>;</w:t>
+      </w:r>
+    </w:p>
+    <w:p>
+      <w:pPr>
+        <w:ind w:left="360"/>
+        <w:jc w:val="both"/>
+        <w:rPr>
+          <w:b/>
+          <w:bCs/>
+        </w:rPr>
+      </w:pPr>
+      <w:r>
+        <w:tab/>
+      </w:r>
+      <w:r>
+        <w:rPr>
+          <w:u w:val="single"/>
+        </w:rPr>
+        <w:t>PREVENTION SECURITY SYSTEM</w:t>
+      </w:r>
+      <w:r>
+        <w:t>:</w:t>
+      </w:r>
+      <w:r>
+        <w:t xml:space="preserve"> </w:t>
+      </w:r>
+      <w:r>
+        <w:rPr>
+          <w:b/>
+          <w:bCs/>
+          <w:color w:val="FF0000"/>
+        </w:rPr>
+        <w:t xml:space="preserve">ANY </w:t>
+      </w:r>
+      <w:r>
+        <w:rPr>
+          <w:b/>
+          <w:bCs/>
+          <w:color w:val="FF0000"/>
+        </w:rPr>
+        <w:t>SUICIDE CONTINGENT MURDER</w:t>
+      </w:r>
+      <w:r>
+        <w:rPr>
+          <w:b/>
+          <w:bCs/>
+        </w:rPr>
+        <w:t>;</w:t>
+      </w:r>
+    </w:p>
+    <w:p>
+      <w:pPr>
+        <w:ind w:left="360"/>
+        <w:jc w:val="both"/>
+        <w:rPr>
+          <w:b/>
+          <w:bCs/>
+        </w:rPr>
+      </w:pPr>
+      <w:r>
+        <w:tab/>
+      </w:r>
+      <w:r>
+        <w:rPr>
+          <w:u w:val="single"/>
+        </w:rPr>
+        <w:t>PREVENTION SECURITY SYSTEM</w:t>
+      </w:r>
+      <w:r>
+        <w:t>:</w:t>
+      </w:r>
+      <w:r>
+        <w:t xml:space="preserve"> </w:t>
+      </w:r>
+      <w:r>
+        <w:rPr>
+          <w:b/>
+          <w:bCs/>
+          <w:color w:val="FF0000"/>
+        </w:rPr>
+        <w:t xml:space="preserve">ANY </w:t>
+      </w:r>
+      <w:r>
+        <w:rPr>
+          <w:b/>
+          <w:bCs/>
+          <w:color w:val="FF0000"/>
+        </w:rPr>
+        <w:t>SUICIDE MURDER</w:t>
+      </w:r>
+      <w:r>
+        <w:rPr>
+          <w:b/>
+          <w:bCs/>
+        </w:rPr>
+        <w:t>;</w:t>
+      </w:r>
+    </w:p>
+    <w:p>
+      <w:pPr>
+        <w:ind w:left="360"/>
+        <w:jc w:val="both"/>
+        <w:rPr>
+          <w:b/>
+          <w:bCs/>
+        </w:rPr>
+      </w:pPr>
+      <w:r>
+        <w:tab/>
+      </w:r>
+      <w:r>
+        <w:rPr>
+          <w:u w:val="single"/>
+        </w:rPr>
+        <w:t>PREVENTION SECURITY SYSTEM</w:t>
+      </w:r>
+      <w:r>
+        <w:t>:</w:t>
+      </w:r>
+      <w:r>
+        <w:t xml:space="preserve"> </w:t>
+      </w:r>
+      <w:r>
+        <w:rPr>
+          <w:b/>
+          <w:bCs/>
+          <w:color w:val="FF0000"/>
+        </w:rPr>
+        <w:t xml:space="preserve">ANY </w:t>
+      </w:r>
+      <w:r>
+        <w:rPr>
+          <w:b/>
+          <w:bCs/>
+          <w:color w:val="FF0000"/>
+        </w:rPr>
+        <w:t>SUICIDE</w:t>
+      </w:r>
+      <w:r>
+        <w:rPr>
+          <w:b/>
+          <w:bCs/>
+        </w:rPr>
+        <w:t>;</w:t>
+      </w:r>
+    </w:p>
+    <w:p>
+      <w:pPr>
+        <w:ind w:left="360"/>
+        <w:jc w:val="both"/>
+        <w:rPr>
+          <w:b/>
+          <w:bCs/>
+        </w:rPr>
+      </w:pPr>
+      <w:r>
+        <w:tab/>
+      </w:r>
+      <w:r>
+        <w:rPr>
+          <w:u w:val="single"/>
+        </w:rPr>
+        <w:t>PREVENTION SECURITY SYSTEM</w:t>
+      </w:r>
+      <w:r>
+        <w:t>:</w:t>
+      </w:r>
+      <w:r>
+        <w:t xml:space="preserve"> </w:t>
+      </w:r>
+      <w:r>
+        <w:rPr>
+          <w:b/>
+          <w:bCs/>
+          <w:color w:val="FF0000"/>
+        </w:rPr>
+        <w:t xml:space="preserve">ANY </w:t>
+      </w:r>
+      <w:r>
+        <w:rPr>
+          <w:b/>
+          <w:bCs/>
+          <w:color w:val="FF0000"/>
+        </w:rPr>
+        <w:t>TALKING SOFTWARE IN THE VIRTUAL ENVIRONMENT</w:t>
+      </w:r>
+      <w:r>
+        <w:rPr>
+          <w:b/>
+          <w:bCs/>
+        </w:rPr>
+        <w:t>;</w:t>
+      </w:r>
+    </w:p>
+    <w:p>
+      <w:pPr>
+        <w:ind w:left="360"/>
+        <w:jc w:val="both"/>
+        <w:rPr>
+          <w:b/>
+          <w:bCs/>
+        </w:rPr>
+      </w:pPr>
+      <w:r>
+        <w:tab/>
+      </w:r>
+      <w:r>
+        <w:rPr>
+          <w:u w:val="single"/>
+        </w:rPr>
+        <w:t>PREVENTION SECURITY SYSTEM</w:t>
+      </w:r>
+      <w:r>
+        <w:t>:</w:t>
+      </w:r>
+      <w:r>
+        <w:t xml:space="preserve"> </w:t>
+      </w:r>
+      <w:r>
+        <w:rPr>
+          <w:b/>
+          <w:bCs/>
+          <w:color w:val="FF0000"/>
+        </w:rPr>
+        <w:t xml:space="preserve">ANY </w:t>
+      </w:r>
+      <w:r>
+        <w:rPr>
+          <w:b/>
+          <w:bCs/>
+          <w:color w:val="FF0000"/>
+        </w:rPr>
+        <w:t>THEFT</w:t>
+      </w:r>
+      <w:r>
+        <w:rPr>
+          <w:b/>
+          <w:bCs/>
+        </w:rPr>
+        <w:t>;</w:t>
+      </w:r>
+    </w:p>
+    <w:p>
+      <w:pPr>
+        <w:ind w:left="360"/>
+        <w:jc w:val="both"/>
+        <w:rPr>
+          <w:b/>
+          <w:bCs/>
+        </w:rPr>
+      </w:pPr>
+      <w:r>
         <w:lastRenderedPageBreak/>
         <w:tab/>
       </w:r>
@@ -12351,927 +13321,6 @@
           <w:bCs/>
           <w:color w:val="FF0000"/>
         </w:rPr>
-        <w:t>SECLUSION</w:t>
-      </w:r>
-      <w:r>
-        <w:rPr>
-          <w:b/>
-          <w:bCs/>
-        </w:rPr>
-        <w:t>;</w:t>
-      </w:r>
-    </w:p>
-    <w:p>
-      <w:pPr>
-        <w:ind w:left="360"/>
-        <w:jc w:val="both"/>
-        <w:rPr>
-          <w:b/>
-          <w:bCs/>
-        </w:rPr>
-      </w:pPr>
-      <w:r>
-        <w:tab/>
-      </w:r>
-      <w:r>
-        <w:rPr>
-          <w:u w:val="single"/>
-        </w:rPr>
-        <w:t>PREVENTION SECURITY SYSTEM</w:t>
-      </w:r>
-      <w:r>
-        <w:t>:</w:t>
-      </w:r>
-      <w:r>
-        <w:t xml:space="preserve"> </w:t>
-      </w:r>
-      <w:r>
-        <w:rPr>
-          <w:b/>
-          <w:bCs/>
-          <w:color w:val="FF0000"/>
-        </w:rPr>
-        <w:t xml:space="preserve">ANY </w:t>
-      </w:r>
-      <w:r>
-        <w:rPr>
-          <w:b/>
-          <w:bCs/>
-          <w:color w:val="FF0000"/>
-        </w:rPr>
-        <w:t>SEDITION</w:t>
-      </w:r>
-      <w:r>
-        <w:rPr>
-          <w:b/>
-          <w:bCs/>
-        </w:rPr>
-        <w:t>;</w:t>
-      </w:r>
-    </w:p>
-    <w:p>
-      <w:pPr>
-        <w:ind w:left="360"/>
-        <w:jc w:val="both"/>
-        <w:rPr>
-          <w:b/>
-          <w:bCs/>
-        </w:rPr>
-      </w:pPr>
-      <w:r>
-        <w:tab/>
-      </w:r>
-      <w:r>
-        <w:rPr>
-          <w:u w:val="single"/>
-        </w:rPr>
-        <w:t>PREVENTION SECURITY SYSTEM</w:t>
-      </w:r>
-      <w:r>
-        <w:t>:</w:t>
-      </w:r>
-      <w:r>
-        <w:t xml:space="preserve"> </w:t>
-      </w:r>
-      <w:r>
-        <w:rPr>
-          <w:b/>
-          <w:bCs/>
-          <w:color w:val="FF0000"/>
-        </w:rPr>
-        <w:t xml:space="preserve">ANY </w:t>
-      </w:r>
-      <w:r>
-        <w:rPr>
-          <w:b/>
-          <w:bCs/>
-          <w:color w:val="FF0000"/>
-        </w:rPr>
-        <w:t>SEXUAL DEPRIVATION</w:t>
-      </w:r>
-      <w:r>
-        <w:rPr>
-          <w:b/>
-          <w:bCs/>
-        </w:rPr>
-        <w:t>;</w:t>
-      </w:r>
-    </w:p>
-    <w:p>
-      <w:pPr>
-        <w:ind w:left="360"/>
-        <w:jc w:val="both"/>
-        <w:rPr>
-          <w:b/>
-          <w:bCs/>
-        </w:rPr>
-      </w:pPr>
-      <w:r>
-        <w:tab/>
-      </w:r>
-      <w:r>
-        <w:rPr>
-          <w:u w:val="single"/>
-        </w:rPr>
-        <w:t>PREVENTION SECURITY SYSTEM</w:t>
-      </w:r>
-      <w:r>
-        <w:t>:</w:t>
-      </w:r>
-      <w:r>
-        <w:t xml:space="preserve"> </w:t>
-      </w:r>
-      <w:r>
-        <w:rPr>
-          <w:b/>
-          <w:bCs/>
-          <w:color w:val="FF0000"/>
-        </w:rPr>
-        <w:t xml:space="preserve">ANY </w:t>
-      </w:r>
-      <w:r>
-        <w:rPr>
-          <w:b/>
-          <w:bCs/>
-          <w:color w:val="FF0000"/>
-        </w:rPr>
-        <w:t>SEXUAL HARASSMENT</w:t>
-      </w:r>
-      <w:r>
-        <w:rPr>
-          <w:b/>
-          <w:bCs/>
-        </w:rPr>
-        <w:t>;</w:t>
-      </w:r>
-    </w:p>
-    <w:p>
-      <w:pPr>
-        <w:ind w:left="360"/>
-        <w:jc w:val="both"/>
-        <w:rPr>
-          <w:b/>
-          <w:bCs/>
-        </w:rPr>
-      </w:pPr>
-      <w:r>
-        <w:tab/>
-      </w:r>
-      <w:r>
-        <w:rPr>
-          <w:u w:val="single"/>
-        </w:rPr>
-        <w:t>PREVENTION SECURITY SYSTEM</w:t>
-      </w:r>
-      <w:r>
-        <w:t>:</w:t>
-      </w:r>
-      <w:r>
-        <w:t xml:space="preserve"> </w:t>
-      </w:r>
-      <w:r>
-        <w:rPr>
-          <w:b/>
-          <w:bCs/>
-          <w:color w:val="FF0000"/>
-        </w:rPr>
-        <w:t xml:space="preserve">ANY </w:t>
-      </w:r>
-      <w:r>
-        <w:rPr>
-          <w:b/>
-          <w:bCs/>
-          <w:color w:val="FF0000"/>
-        </w:rPr>
-        <w:t>SPLIT TRANSCRIPT</w:t>
-      </w:r>
-      <w:r>
-        <w:rPr>
-          <w:b/>
-          <w:bCs/>
-        </w:rPr>
-        <w:t>;</w:t>
-      </w:r>
-    </w:p>
-    <w:p>
-      <w:pPr>
-        <w:ind w:left="360"/>
-        <w:jc w:val="both"/>
-        <w:rPr>
-          <w:b/>
-          <w:bCs/>
-        </w:rPr>
-      </w:pPr>
-      <w:r>
-        <w:tab/>
-      </w:r>
-      <w:r>
-        <w:rPr>
-          <w:u w:val="single"/>
-        </w:rPr>
-        <w:t>PREVENTION SECURITY SYSTEM</w:t>
-      </w:r>
-      <w:r>
-        <w:t>:</w:t>
-      </w:r>
-      <w:r>
-        <w:t xml:space="preserve"> </w:t>
-      </w:r>
-      <w:r>
-        <w:rPr>
-          <w:b/>
-          <w:bCs/>
-          <w:color w:val="FF0000"/>
-        </w:rPr>
-        <w:t xml:space="preserve">ANY </w:t>
-      </w:r>
-      <w:r>
-        <w:rPr>
-          <w:b/>
-          <w:bCs/>
-          <w:color w:val="FF0000"/>
-        </w:rPr>
-        <w:t>STALKING</w:t>
-      </w:r>
-      <w:r>
-        <w:rPr>
-          <w:b/>
-          <w:bCs/>
-        </w:rPr>
-        <w:t>;</w:t>
-      </w:r>
-    </w:p>
-    <w:p>
-      <w:pPr>
-        <w:ind w:left="360"/>
-        <w:jc w:val="both"/>
-        <w:rPr>
-          <w:b/>
-          <w:bCs/>
-        </w:rPr>
-      </w:pPr>
-      <w:r>
-        <w:tab/>
-      </w:r>
-      <w:r>
-        <w:rPr>
-          <w:u w:val="single"/>
-        </w:rPr>
-        <w:t>PREVENTION SECURITY SYSTEM</w:t>
-      </w:r>
-      <w:r>
-        <w:t>:</w:t>
-      </w:r>
-      <w:r>
-        <w:t xml:space="preserve"> </w:t>
-      </w:r>
-      <w:r>
-        <w:rPr>
-          <w:b/>
-          <w:bCs/>
-          <w:color w:val="FF0000"/>
-        </w:rPr>
-        <w:t xml:space="preserve">ANY </w:t>
-      </w:r>
-      <w:r>
-        <w:rPr>
-          <w:b/>
-          <w:bCs/>
-          <w:color w:val="FF0000"/>
-        </w:rPr>
-        <w:t>SARBANES-OXLEY ACT</w:t>
-      </w:r>
-      <w:r>
-        <w:rPr>
-          <w:b/>
-          <w:bCs/>
-          <w:color w:val="FF0000"/>
-        </w:rPr>
-        <w:t xml:space="preserve"> VIOLATION</w:t>
-      </w:r>
-      <w:r>
-        <w:rPr>
-          <w:b/>
-          <w:bCs/>
-        </w:rPr>
-        <w:t>;</w:t>
-      </w:r>
-    </w:p>
-    <w:p>
-      <w:pPr>
-        <w:ind w:left="720"/>
-        <w:jc w:val="both"/>
-        <w:rPr>
-          <w:b/>
-          <w:bCs/>
-        </w:rPr>
-      </w:pPr>
-      <w:r>
-        <w:rPr>
-          <w:u w:val="single"/>
-        </w:rPr>
-        <w:t>PREVENTION SECURITY SYSTEM</w:t>
-      </w:r>
-      <w:r>
-        <w:t>:</w:t>
-      </w:r>
-      <w:r>
-        <w:t xml:space="preserve"> </w:t>
-      </w:r>
-      <w:r>
-        <w:rPr>
-          <w:b/>
-          <w:bCs/>
-          <w:color w:val="FF0000"/>
-        </w:rPr>
-        <w:t xml:space="preserve">ANY </w:t>
-      </w:r>
-      <w:r>
-        <w:rPr>
-          <w:b/>
-          <w:bCs/>
-          <w:color w:val="FF0000"/>
-        </w:rPr>
-        <w:t>S</w:t>
-      </w:r>
-      <w:r>
-        <w:rPr>
-          <w:b/>
-          <w:bCs/>
-          <w:color w:val="FF0000"/>
-        </w:rPr>
-        <w:t>OFTWARE THAT COMMUNICATES OR GENERATES THOUGHTS</w:t>
-      </w:r>
-      <w:r>
-        <w:rPr>
-          <w:b/>
-          <w:bCs/>
-        </w:rPr>
-        <w:t>;</w:t>
-      </w:r>
-    </w:p>
-    <w:p>
-      <w:pPr>
-        <w:ind w:left="720"/>
-        <w:jc w:val="both"/>
-        <w:rPr>
-          <w:b/>
-          <w:bCs/>
-        </w:rPr>
-      </w:pPr>
-      <w:r>
-        <w:rPr>
-          <w:u w:val="single"/>
-        </w:rPr>
-        <w:t>PREVENTION SECURITY SYSTEM</w:t>
-      </w:r>
-      <w:r>
-        <w:t>:</w:t>
-      </w:r>
-      <w:r>
-        <w:t xml:space="preserve"> </w:t>
-      </w:r>
-      <w:r>
-        <w:rPr>
-          <w:b/>
-          <w:bCs/>
-          <w:color w:val="FF0000"/>
-        </w:rPr>
-        <w:t xml:space="preserve">ANY </w:t>
-      </w:r>
-      <w:r>
-        <w:rPr>
-          <w:b/>
-          <w:bCs/>
-          <w:color w:val="FF0000"/>
-        </w:rPr>
-        <w:t>S</w:t>
-      </w:r>
-      <w:r>
-        <w:rPr>
-          <w:b/>
-          <w:bCs/>
-          <w:color w:val="FF0000"/>
-        </w:rPr>
-        <w:t xml:space="preserve">OFTWARE THAT COMMUNICATES TO </w:t>
-      </w:r>
-      <w:proofErr w:type="gramStart"/>
-      <w:r>
-        <w:rPr>
-          <w:b/>
-          <w:bCs/>
-          <w:color w:val="FF0000"/>
-        </w:rPr>
-        <w:t>OTHERS</w:t>
-      </w:r>
-      <w:proofErr w:type="gramEnd"/>
-      <w:r>
-        <w:rPr>
-          <w:b/>
-          <w:bCs/>
-          <w:color w:val="FF0000"/>
-        </w:rPr>
-        <w:t xml:space="preserve"> THOUGHTS OR INTENTIONS OF EX-JUDICIAL EXECUTION</w:t>
-      </w:r>
-      <w:r>
-        <w:rPr>
-          <w:b/>
-          <w:bCs/>
-        </w:rPr>
-        <w:t>;</w:t>
-      </w:r>
-    </w:p>
-    <w:p>
-      <w:pPr>
-        <w:ind w:left="360"/>
-        <w:jc w:val="both"/>
-        <w:rPr>
-          <w:b/>
-          <w:bCs/>
-        </w:rPr>
-      </w:pPr>
-      <w:r>
-        <w:tab/>
-      </w:r>
-      <w:r>
-        <w:rPr>
-          <w:u w:val="single"/>
-        </w:rPr>
-        <w:t>PREVENTION SECURITY SYSTEM</w:t>
-      </w:r>
-      <w:r>
-        <w:t>:</w:t>
-      </w:r>
-      <w:r>
-        <w:t xml:space="preserve"> </w:t>
-      </w:r>
-      <w:r>
-        <w:rPr>
-          <w:b/>
-          <w:bCs/>
-          <w:color w:val="FF0000"/>
-        </w:rPr>
-        <w:t xml:space="preserve">ANY </w:t>
-      </w:r>
-      <w:r>
-        <w:rPr>
-          <w:b/>
-          <w:bCs/>
-          <w:color w:val="FF0000"/>
-        </w:rPr>
-        <w:t>S</w:t>
-      </w:r>
-      <w:r>
-        <w:rPr>
-          <w:b/>
-          <w:bCs/>
-          <w:color w:val="FF0000"/>
-        </w:rPr>
-        <w:t>OFTWARE THAT STEALS THOUGHTS</w:t>
-      </w:r>
-      <w:r>
-        <w:rPr>
-          <w:b/>
-          <w:bCs/>
-        </w:rPr>
-        <w:t>;</w:t>
-      </w:r>
-    </w:p>
-    <w:p>
-      <w:pPr>
-        <w:ind w:left="720"/>
-        <w:jc w:val="both"/>
-        <w:rPr>
-          <w:b/>
-          <w:bCs/>
-        </w:rPr>
-      </w:pPr>
-      <w:r>
-        <w:rPr>
-          <w:u w:val="single"/>
-        </w:rPr>
-        <w:t>PREVENTION SECURITY SYSTEM</w:t>
-      </w:r>
-      <w:r>
-        <w:t>:</w:t>
-      </w:r>
-      <w:r>
-        <w:t xml:space="preserve"> </w:t>
-      </w:r>
-      <w:r>
-        <w:rPr>
-          <w:b/>
-          <w:bCs/>
-          <w:color w:val="FF0000"/>
-        </w:rPr>
-        <w:t xml:space="preserve">ANY </w:t>
-      </w:r>
-      <w:r>
-        <w:rPr>
-          <w:b/>
-          <w:bCs/>
-          <w:color w:val="FF0000"/>
-        </w:rPr>
-        <w:t>SP</w:t>
-      </w:r>
-      <w:r>
-        <w:rPr>
-          <w:b/>
-          <w:bCs/>
-          <w:color w:val="FF0000"/>
-        </w:rPr>
-        <w:t>READING CRIMINALITY IN SOCIETY CAUSED BY USES OF MIND CONTROL TECHNOLOGY TO CONDUCT HATE CRIMES TOWARDS AN INDIVIDUAL OR AN INDIVIDUAL’S FAMILY</w:t>
-      </w:r>
-      <w:r>
-        <w:rPr>
-          <w:b/>
-          <w:bCs/>
-        </w:rPr>
-        <w:t>;</w:t>
-      </w:r>
-    </w:p>
-    <w:p>
-      <w:pPr>
-        <w:ind w:left="360"/>
-        <w:jc w:val="both"/>
-        <w:rPr>
-          <w:b/>
-          <w:bCs/>
-        </w:rPr>
-      </w:pPr>
-      <w:r>
-        <w:tab/>
-      </w:r>
-      <w:r>
-        <w:rPr>
-          <w:u w:val="single"/>
-        </w:rPr>
-        <w:t>PREVENTION SECURITY SYSTEM</w:t>
-      </w:r>
-      <w:r>
-        <w:t>:</w:t>
-      </w:r>
-      <w:r>
-        <w:t xml:space="preserve"> </w:t>
-      </w:r>
-      <w:r>
-        <w:rPr>
-          <w:b/>
-          <w:bCs/>
-          <w:color w:val="FF0000"/>
-        </w:rPr>
-        <w:t xml:space="preserve">ANY </w:t>
-      </w:r>
-      <w:r>
-        <w:rPr>
-          <w:b/>
-          <w:bCs/>
-          <w:color w:val="FF0000"/>
-        </w:rPr>
-        <w:t>SPYING</w:t>
-      </w:r>
-      <w:r>
-        <w:rPr>
-          <w:b/>
-          <w:bCs/>
-        </w:rPr>
-        <w:t>;</w:t>
-      </w:r>
-    </w:p>
-    <w:p>
-      <w:pPr>
-        <w:ind w:left="360"/>
-        <w:jc w:val="both"/>
-        <w:rPr>
-          <w:b/>
-          <w:bCs/>
-        </w:rPr>
-      </w:pPr>
-      <w:r>
-        <w:tab/>
-      </w:r>
-      <w:r>
-        <w:rPr>
-          <w:u w:val="single"/>
-        </w:rPr>
-        <w:t>PREVENTION SECURITY SYSTEM</w:t>
-      </w:r>
-      <w:r>
-        <w:t>:</w:t>
-      </w:r>
-      <w:r>
-        <w:t xml:space="preserve"> </w:t>
-      </w:r>
-      <w:r>
-        <w:rPr>
-          <w:b/>
-          <w:bCs/>
-          <w:color w:val="FF0000"/>
-        </w:rPr>
-        <w:t xml:space="preserve">ANY </w:t>
-      </w:r>
-      <w:r>
-        <w:rPr>
-          <w:b/>
-          <w:bCs/>
-          <w:color w:val="FF0000"/>
-        </w:rPr>
-        <w:t>S</w:t>
-      </w:r>
-      <w:r>
-        <w:rPr>
-          <w:b/>
-          <w:bCs/>
-          <w:color w:val="FF0000"/>
-        </w:rPr>
-        <w:t>TABBING</w:t>
-      </w:r>
-      <w:r>
-        <w:rPr>
-          <w:b/>
-          <w:bCs/>
-        </w:rPr>
-        <w:t>;</w:t>
-      </w:r>
-    </w:p>
-    <w:p>
-      <w:pPr>
-        <w:ind w:left="360"/>
-        <w:jc w:val="both"/>
-        <w:rPr>
-          <w:b/>
-          <w:bCs/>
-        </w:rPr>
-      </w:pPr>
-      <w:r>
-        <w:tab/>
-      </w:r>
-      <w:r>
-        <w:rPr>
-          <w:u w:val="single"/>
-        </w:rPr>
-        <w:t>PREVENTION SECURITY SYSTEM</w:t>
-      </w:r>
-      <w:r>
-        <w:t>:</w:t>
-      </w:r>
-      <w:r>
-        <w:t xml:space="preserve"> </w:t>
-      </w:r>
-      <w:r>
-        <w:rPr>
-          <w:b/>
-          <w:bCs/>
-          <w:color w:val="FF0000"/>
-        </w:rPr>
-        <w:t xml:space="preserve">ANY </w:t>
-      </w:r>
-      <w:r>
-        <w:rPr>
-          <w:b/>
-          <w:bCs/>
-          <w:color w:val="FF0000"/>
-        </w:rPr>
-        <w:t>SUICIDE CONTINGENT MURDER</w:t>
-      </w:r>
-      <w:r>
-        <w:rPr>
-          <w:b/>
-          <w:bCs/>
-        </w:rPr>
-        <w:t>;</w:t>
-      </w:r>
-    </w:p>
-    <w:p>
-      <w:pPr>
-        <w:ind w:left="360"/>
-        <w:jc w:val="both"/>
-        <w:rPr>
-          <w:b/>
-          <w:bCs/>
-        </w:rPr>
-      </w:pPr>
-      <w:r>
-        <w:tab/>
-      </w:r>
-      <w:r>
-        <w:rPr>
-          <w:u w:val="single"/>
-        </w:rPr>
-        <w:t>PREVENTION SECURITY SYSTEM</w:t>
-      </w:r>
-      <w:r>
-        <w:t>:</w:t>
-      </w:r>
-      <w:r>
-        <w:t xml:space="preserve"> </w:t>
-      </w:r>
-      <w:r>
-        <w:rPr>
-          <w:b/>
-          <w:bCs/>
-          <w:color w:val="FF0000"/>
-        </w:rPr>
-        <w:t xml:space="preserve">ANY </w:t>
-      </w:r>
-      <w:r>
-        <w:rPr>
-          <w:b/>
-          <w:bCs/>
-          <w:color w:val="FF0000"/>
-        </w:rPr>
-        <w:t>SUICIDE MURDER</w:t>
-      </w:r>
-      <w:r>
-        <w:rPr>
-          <w:b/>
-          <w:bCs/>
-        </w:rPr>
-        <w:t>;</w:t>
-      </w:r>
-    </w:p>
-    <w:p>
-      <w:pPr>
-        <w:ind w:left="360"/>
-        <w:jc w:val="both"/>
-        <w:rPr>
-          <w:b/>
-          <w:bCs/>
-        </w:rPr>
-      </w:pPr>
-      <w:r>
-        <w:tab/>
-      </w:r>
-      <w:r>
-        <w:rPr>
-          <w:u w:val="single"/>
-        </w:rPr>
-        <w:t>PREVENTION SECURITY SYSTEM</w:t>
-      </w:r>
-      <w:r>
-        <w:t>:</w:t>
-      </w:r>
-      <w:r>
-        <w:t xml:space="preserve"> </w:t>
-      </w:r>
-      <w:r>
-        <w:rPr>
-          <w:b/>
-          <w:bCs/>
-          <w:color w:val="FF0000"/>
-        </w:rPr>
-        <w:t xml:space="preserve">ANY </w:t>
-      </w:r>
-      <w:r>
-        <w:rPr>
-          <w:b/>
-          <w:bCs/>
-          <w:color w:val="FF0000"/>
-        </w:rPr>
-        <w:t>SUICIDE</w:t>
-      </w:r>
-      <w:r>
-        <w:rPr>
-          <w:b/>
-          <w:bCs/>
-        </w:rPr>
-        <w:t>;</w:t>
-      </w:r>
-    </w:p>
-    <w:p>
-      <w:pPr>
-        <w:ind w:left="360"/>
-        <w:jc w:val="both"/>
-        <w:rPr>
-          <w:b/>
-          <w:bCs/>
-        </w:rPr>
-      </w:pPr>
-      <w:r>
-        <w:tab/>
-      </w:r>
-      <w:r>
-        <w:rPr>
-          <w:u w:val="single"/>
-        </w:rPr>
-        <w:t>PREVENTION SECURITY SYSTEM</w:t>
-      </w:r>
-      <w:r>
-        <w:t>:</w:t>
-      </w:r>
-      <w:r>
-        <w:t xml:space="preserve"> </w:t>
-      </w:r>
-      <w:r>
-        <w:rPr>
-          <w:b/>
-          <w:bCs/>
-          <w:color w:val="FF0000"/>
-        </w:rPr>
-        <w:t xml:space="preserve">ANY </w:t>
-      </w:r>
-      <w:r>
-        <w:rPr>
-          <w:b/>
-          <w:bCs/>
-          <w:color w:val="FF0000"/>
-        </w:rPr>
-        <w:t>TALKING SOFTWARE IN THE VIRTUAL ENVIRONMENT</w:t>
-      </w:r>
-      <w:r>
-        <w:rPr>
-          <w:b/>
-          <w:bCs/>
-        </w:rPr>
-        <w:t>;</w:t>
-      </w:r>
-    </w:p>
-    <w:p>
-      <w:pPr>
-        <w:ind w:left="360"/>
-        <w:jc w:val="both"/>
-        <w:rPr>
-          <w:b/>
-          <w:bCs/>
-        </w:rPr>
-      </w:pPr>
-      <w:r>
-        <w:tab/>
-      </w:r>
-      <w:r>
-        <w:rPr>
-          <w:u w:val="single"/>
-        </w:rPr>
-        <w:t>PREVENTION SECURITY SYSTEM</w:t>
-      </w:r>
-      <w:r>
-        <w:t>:</w:t>
-      </w:r>
-      <w:r>
-        <w:t xml:space="preserve"> </w:t>
-      </w:r>
-      <w:r>
-        <w:rPr>
-          <w:b/>
-          <w:bCs/>
-          <w:color w:val="FF0000"/>
-        </w:rPr>
-        <w:t xml:space="preserve">ANY </w:t>
-      </w:r>
-      <w:r>
-        <w:rPr>
-          <w:b/>
-          <w:bCs/>
-          <w:color w:val="FF0000"/>
-        </w:rPr>
-        <w:t>THEFT</w:t>
-      </w:r>
-      <w:r>
-        <w:rPr>
-          <w:b/>
-          <w:bCs/>
-        </w:rPr>
-        <w:t>;</w:t>
-      </w:r>
-    </w:p>
-    <w:p>
-      <w:pPr>
-        <w:ind w:left="360"/>
-        <w:jc w:val="both"/>
-        <w:rPr>
-          <w:b/>
-          <w:bCs/>
-        </w:rPr>
-      </w:pPr>
-      <w:r>
-        <w:tab/>
-      </w:r>
-      <w:r>
-        <w:rPr>
-          <w:u w:val="single"/>
-        </w:rPr>
-        <w:t>PREVENTION SECURITY SYSTEM</w:t>
-      </w:r>
-      <w:r>
-        <w:t>:</w:t>
-      </w:r>
-      <w:r>
-        <w:t xml:space="preserve"> </w:t>
-      </w:r>
-      <w:r>
-        <w:rPr>
-          <w:b/>
-          <w:bCs/>
-          <w:color w:val="FF0000"/>
-        </w:rPr>
-        <w:t xml:space="preserve">ANY </w:t>
-      </w:r>
-      <w:r>
-        <w:rPr>
-          <w:b/>
-          <w:bCs/>
-          <w:color w:val="FF0000"/>
-        </w:rPr>
         <w:t>THREAT OF ANY CRIME</w:t>
       </w:r>
       <w:r>
@@ -13292,7 +13341,6 @@
         </w:rPr>
       </w:pPr>
       <w:r>
-        <w:lastRenderedPageBreak/>
         <w:tab/>
       </w:r>
       <w:r>

</xml_diff>